<commit_message>
Modelagem de Dados e Segunda parte do Site institucional
</commit_message>
<xml_diff>
--- a/Tecnologia da Informação/Documentação Diwine - Grupo 05.docx
+++ b/Tecnologia da Informação/Documentação Diwine - Grupo 05.docx
@@ -1,6 +1,6 @@
 
 <file path=word/document.xml><?xml version="1.0" encoding="utf-8"?>
-<w:document xmlns:wpc="http://schemas.microsoft.com/office/word/2010/wordprocessingCanvas" xmlns:cx="http://schemas.microsoft.com/office/drawing/2014/chartex" xmlns:cx1="http://schemas.microsoft.com/office/drawing/2015/9/8/chartex" xmlns:cx2="http://schemas.microsoft.com/office/drawing/2015/10/21/chartex" xmlns:cx3="http://schemas.microsoft.com/office/drawing/2016/5/9/chartex" xmlns:cx4="http://schemas.microsoft.com/office/drawing/2016/5/10/chartex" xmlns:cx5="http://schemas.microsoft.com/office/drawing/2016/5/11/chartex" xmlns:cx6="http://schemas.microsoft.com/office/drawing/2016/5/12/chartex" xmlns:cx7="http://schemas.microsoft.com/office/drawing/2016/5/13/chartex" xmlns:cx8="http://schemas.microsoft.com/office/drawing/2016/5/14/chartex" xmlns:mc="http://schemas.openxmlformats.org/markup-compatibility/2006" xmlns:aink="http://schemas.microsoft.com/office/drawing/2016/ink" xmlns:am3d="http://schemas.microsoft.com/office/drawing/2017/model3d" xmlns:o="urn:schemas-microsoft-com:office:office" xmlns:oel="http://schemas.microsoft.com/office/2019/extlst" xmlns:r="http://schemas.openxmlformats.org/officeDocument/2006/relationships" xmlns:m="http://schemas.openxmlformats.org/officeDocument/2006/math" xmlns:v="urn:schemas-microsoft-com:vml" xmlns:wp14="http://schemas.microsoft.com/office/word/2010/wordprocessingDrawing" xmlns:wp="http://schemas.openxmlformats.org/drawingml/2006/wordprocessingDrawing" xmlns:w10="urn:schemas-microsoft-com:office:word" xmlns:w="http://schemas.openxmlformats.org/wordprocessingml/2006/main" xmlns:w14="http://schemas.microsoft.com/office/word/2010/wordml" xmlns:w15="http://schemas.microsoft.com/office/word/2012/wordml" xmlns:w16cex="http://schemas.microsoft.com/office/word/2018/wordml/cex" xmlns:w16cid="http://schemas.microsoft.com/office/word/2016/wordml/cid" xmlns:w16="http://schemas.microsoft.com/office/word/2018/wordml" xmlns:w16du="http://schemas.microsoft.com/office/word/2023/wordml/word16du" xmlns:w16sdtdh="http://schemas.microsoft.com/office/word/2020/wordml/sdtdatahash" xmlns:w16se="http://schemas.microsoft.com/office/word/2015/wordml/symex" xmlns:wpg="http://schemas.microsoft.com/office/word/2010/wordprocessingGroup" xmlns:wpi="http://schemas.microsoft.com/office/word/2010/wordprocessingInk" xmlns:wne="http://schemas.microsoft.com/office/word/2006/wordml" xmlns:wps="http://schemas.microsoft.com/office/word/2010/wordprocessingShape" mc:Ignorable="w14 w15 w16se w16cid w16 w16cex w16sdtdh w16du wp14">
+<w:document xmlns:wpc="http://schemas.microsoft.com/office/word/2010/wordprocessingCanvas" xmlns:cx="http://schemas.microsoft.com/office/drawing/2014/chartex" xmlns:cx1="http://schemas.microsoft.com/office/drawing/2015/9/8/chartex" xmlns:cx2="http://schemas.microsoft.com/office/drawing/2015/10/21/chartex" xmlns:cx3="http://schemas.microsoft.com/office/drawing/2016/5/9/chartex" xmlns:cx4="http://schemas.microsoft.com/office/drawing/2016/5/10/chartex" xmlns:cx5="http://schemas.microsoft.com/office/drawing/2016/5/11/chartex" xmlns:cx6="http://schemas.microsoft.com/office/drawing/2016/5/12/chartex" xmlns:cx7="http://schemas.microsoft.com/office/drawing/2016/5/13/chartex" xmlns:cx8="http://schemas.microsoft.com/office/drawing/2016/5/14/chartex" xmlns:mc="http://schemas.openxmlformats.org/markup-compatibility/2006" xmlns:aink="http://schemas.microsoft.com/office/drawing/2016/ink" xmlns:am3d="http://schemas.microsoft.com/office/drawing/2017/model3d" xmlns:o="urn:schemas-microsoft-com:office:office" xmlns:oel="http://schemas.microsoft.com/office/2019/extlst" xmlns:r="http://schemas.openxmlformats.org/officeDocument/2006/relationships" xmlns:m="http://schemas.openxmlformats.org/officeDocument/2006/math" xmlns:v="urn:schemas-microsoft-com:vml" xmlns:wp14="http://schemas.microsoft.com/office/word/2010/wordprocessingDrawing" xmlns:wp="http://schemas.openxmlformats.org/drawingml/2006/wordprocessingDrawing" xmlns:w10="urn:schemas-microsoft-com:office:word" xmlns:w="http://schemas.openxmlformats.org/wordprocessingml/2006/main" xmlns:w14="http://schemas.microsoft.com/office/word/2010/wordml" xmlns:w15="http://schemas.microsoft.com/office/word/2012/wordml" xmlns:w16cex="http://schemas.microsoft.com/office/word/2018/wordml/cex" xmlns:w16cid="http://schemas.microsoft.com/office/word/2016/wordml/cid" xmlns:w16="http://schemas.microsoft.com/office/word/2018/wordml" xmlns:w16sdtdh="http://schemas.microsoft.com/office/word/2020/wordml/sdtdatahash" xmlns:w16se="http://schemas.microsoft.com/office/word/2015/wordml/symex" xmlns:wpg="http://schemas.microsoft.com/office/word/2010/wordprocessingGroup" xmlns:wpi="http://schemas.microsoft.com/office/word/2010/wordprocessingInk" xmlns:wne="http://schemas.microsoft.com/office/word/2006/wordml" xmlns:wps="http://schemas.microsoft.com/office/word/2010/wordprocessingShape" mc:Ignorable="w14 w15 w16se w16cid w16 w16cex w16sdtdh wp14">
   <w:body>
     <w:p>
       <w:pPr>
@@ -396,12 +396,13 @@
           <w:sz w:val="32"/>
           <w:szCs w:val="32"/>
         </w:rPr>
+        <w:lastRenderedPageBreak/>
         <w:t>SUMÁRIO</w:t>
       </w:r>
     </w:p>
     <w:p>
       <w:pPr>
-        <w:pStyle w:val="TOC1"/>
+        <w:pStyle w:val="Sumrio1"/>
         <w:rPr>
           <w:rFonts w:ascii="Arial" w:eastAsiaTheme="minorEastAsia" w:hAnsi="Arial" w:cs="Arial"/>
           <w:b w:val="0"/>
@@ -502,7 +503,7 @@
     </w:p>
     <w:p>
       <w:pPr>
-        <w:pStyle w:val="TOC2"/>
+        <w:pStyle w:val="Sumrio2"/>
         <w:rPr>
           <w:rFonts w:ascii="Arial" w:eastAsiaTheme="minorEastAsia" w:hAnsi="Arial" w:cs="Arial"/>
           <w:smallCaps w:val="0"/>
@@ -580,7 +581,7 @@
     </w:p>
     <w:p>
       <w:pPr>
-        <w:pStyle w:val="TOC2"/>
+        <w:pStyle w:val="Sumrio2"/>
         <w:rPr>
           <w:rFonts w:ascii="Arial" w:eastAsiaTheme="minorEastAsia" w:hAnsi="Arial" w:cs="Arial"/>
           <w:smallCaps w:val="0"/>
@@ -658,7 +659,7 @@
     </w:p>
     <w:p>
       <w:pPr>
-        <w:pStyle w:val="TOC2"/>
+        <w:pStyle w:val="Sumrio2"/>
         <w:rPr>
           <w:rFonts w:ascii="Arial" w:eastAsiaTheme="minorEastAsia" w:hAnsi="Arial" w:cs="Arial"/>
           <w:smallCaps w:val="0"/>
@@ -736,7 +737,7 @@
     </w:p>
     <w:p>
       <w:pPr>
-        <w:pStyle w:val="TOC3"/>
+        <w:pStyle w:val="Sumrio3"/>
         <w:rPr>
           <w:rFonts w:ascii="Arial" w:eastAsiaTheme="minorEastAsia" w:hAnsi="Arial" w:cs="Arial"/>
           <w:i w:val="0"/>
@@ -815,7 +816,7 @@
     </w:p>
     <w:p>
       <w:pPr>
-        <w:pStyle w:val="TOC3"/>
+        <w:pStyle w:val="Sumrio3"/>
         <w:rPr>
           <w:rFonts w:ascii="Arial" w:eastAsiaTheme="minorEastAsia" w:hAnsi="Arial" w:cs="Arial"/>
           <w:i w:val="0"/>
@@ -894,7 +895,7 @@
     </w:p>
     <w:p>
       <w:pPr>
-        <w:pStyle w:val="TOC3"/>
+        <w:pStyle w:val="Sumrio3"/>
         <w:rPr>
           <w:rFonts w:ascii="Arial" w:eastAsiaTheme="minorEastAsia" w:hAnsi="Arial" w:cs="Arial"/>
           <w:i w:val="0"/>
@@ -973,7 +974,7 @@
     </w:p>
     <w:p>
       <w:pPr>
-        <w:pStyle w:val="TOC1"/>
+        <w:pStyle w:val="Sumrio1"/>
         <w:rPr>
           <w:rFonts w:ascii="Arial" w:eastAsiaTheme="minorEastAsia" w:hAnsi="Arial" w:cs="Arial"/>
           <w:b w:val="0"/>
@@ -1053,7 +1054,7 @@
     </w:p>
     <w:p>
       <w:pPr>
-        <w:pStyle w:val="TOC1"/>
+        <w:pStyle w:val="Sumrio1"/>
         <w:rPr>
           <w:rFonts w:ascii="Arial" w:eastAsiaTheme="minorEastAsia" w:hAnsi="Arial" w:cs="Arial"/>
           <w:b w:val="0"/>
@@ -1133,7 +1134,7 @@
     </w:p>
     <w:p>
       <w:pPr>
-        <w:pStyle w:val="TOC1"/>
+        <w:pStyle w:val="Sumrio1"/>
         <w:rPr>
           <w:rFonts w:ascii="Arial" w:eastAsiaTheme="minorEastAsia" w:hAnsi="Arial" w:cs="Arial"/>
           <w:b w:val="0"/>
@@ -1213,7 +1214,7 @@
     </w:p>
     <w:p>
       <w:pPr>
-        <w:pStyle w:val="TOC1"/>
+        <w:pStyle w:val="Sumrio1"/>
         <w:rPr>
           <w:rFonts w:ascii="Arial" w:eastAsiaTheme="minorEastAsia" w:hAnsi="Arial" w:cs="Arial"/>
           <w:b w:val="0"/>
@@ -1293,7 +1294,7 @@
     </w:p>
     <w:p>
       <w:pPr>
-        <w:pStyle w:val="TOC2"/>
+        <w:pStyle w:val="Sumrio2"/>
         <w:rPr>
           <w:rFonts w:ascii="Arial" w:eastAsiaTheme="minorEastAsia" w:hAnsi="Arial" w:cs="Arial"/>
           <w:smallCaps w:val="0"/>
@@ -1371,7 +1372,7 @@
     </w:p>
     <w:p>
       <w:pPr>
-        <w:pStyle w:val="TOC2"/>
+        <w:pStyle w:val="Sumrio2"/>
         <w:rPr>
           <w:rFonts w:ascii="Arial" w:eastAsiaTheme="minorEastAsia" w:hAnsi="Arial" w:cs="Arial"/>
           <w:smallCaps w:val="0"/>
@@ -1449,7 +1450,7 @@
     </w:p>
     <w:p>
       <w:pPr>
-        <w:pStyle w:val="TOC2"/>
+        <w:pStyle w:val="Sumrio2"/>
         <w:rPr>
           <w:rFonts w:ascii="Arial" w:eastAsiaTheme="minorEastAsia" w:hAnsi="Arial" w:cs="Arial"/>
           <w:smallCaps w:val="0"/>
@@ -1527,7 +1528,7 @@
     </w:p>
     <w:p>
       <w:pPr>
-        <w:pStyle w:val="TOC3"/>
+        <w:pStyle w:val="Sumrio3"/>
         <w:rPr>
           <w:rFonts w:ascii="Arial" w:eastAsiaTheme="minorEastAsia" w:hAnsi="Arial" w:cs="Arial"/>
           <w:i w:val="0"/>
@@ -1606,7 +1607,7 @@
     </w:p>
     <w:p>
       <w:pPr>
-        <w:pStyle w:val="TOC3"/>
+        <w:pStyle w:val="Sumrio3"/>
         <w:rPr>
           <w:rFonts w:ascii="Arial" w:eastAsiaTheme="minorEastAsia" w:hAnsi="Arial" w:cs="Arial"/>
           <w:i w:val="0"/>
@@ -1685,7 +1686,7 @@
     </w:p>
     <w:p>
       <w:pPr>
-        <w:pStyle w:val="TOC3"/>
+        <w:pStyle w:val="Sumrio3"/>
         <w:rPr>
           <w:rFonts w:ascii="Arial" w:eastAsiaTheme="minorEastAsia" w:hAnsi="Arial" w:cs="Arial"/>
           <w:i w:val="0"/>
@@ -1764,7 +1765,7 @@
     </w:p>
     <w:p>
       <w:pPr>
-        <w:pStyle w:val="TOC3"/>
+        <w:pStyle w:val="Sumrio3"/>
         <w:rPr>
           <w:rFonts w:ascii="Arial" w:eastAsiaTheme="minorEastAsia" w:hAnsi="Arial" w:cs="Arial"/>
           <w:i w:val="0"/>
@@ -1843,7 +1844,7 @@
     </w:p>
     <w:p>
       <w:pPr>
-        <w:pStyle w:val="TOC3"/>
+        <w:pStyle w:val="Sumrio3"/>
         <w:rPr>
           <w:rFonts w:ascii="Arial" w:eastAsiaTheme="minorEastAsia" w:hAnsi="Arial" w:cs="Arial"/>
           <w:i w:val="0"/>
@@ -1922,7 +1923,7 @@
     </w:p>
     <w:p>
       <w:pPr>
-        <w:pStyle w:val="TOC2"/>
+        <w:pStyle w:val="Sumrio2"/>
         <w:rPr>
           <w:rFonts w:ascii="Arial" w:eastAsiaTheme="minorEastAsia" w:hAnsi="Arial" w:cs="Arial"/>
           <w:smallCaps w:val="0"/>
@@ -2000,7 +2001,7 @@
     </w:p>
     <w:p>
       <w:pPr>
-        <w:pStyle w:val="TOC2"/>
+        <w:pStyle w:val="Sumrio2"/>
         <w:rPr>
           <w:rFonts w:ascii="Arial" w:eastAsiaTheme="minorEastAsia" w:hAnsi="Arial" w:cs="Arial"/>
           <w:smallCaps w:val="0"/>
@@ -2078,7 +2079,7 @@
     </w:p>
     <w:p>
       <w:pPr>
-        <w:pStyle w:val="TOC2"/>
+        <w:pStyle w:val="Sumrio2"/>
         <w:rPr>
           <w:rFonts w:ascii="Arial" w:eastAsiaTheme="minorEastAsia" w:hAnsi="Arial" w:cs="Arial"/>
           <w:smallCaps w:val="0"/>
@@ -2156,7 +2157,7 @@
     </w:p>
     <w:p>
       <w:pPr>
-        <w:pStyle w:val="TOC3"/>
+        <w:pStyle w:val="Sumrio3"/>
         <w:rPr>
           <w:rFonts w:ascii="Arial" w:eastAsiaTheme="minorEastAsia" w:hAnsi="Arial" w:cs="Arial"/>
           <w:i w:val="0"/>
@@ -2235,7 +2236,7 @@
     </w:p>
     <w:p>
       <w:pPr>
-        <w:pStyle w:val="TOC3"/>
+        <w:pStyle w:val="Sumrio3"/>
         <w:rPr>
           <w:rFonts w:ascii="Arial" w:eastAsiaTheme="minorEastAsia" w:hAnsi="Arial" w:cs="Arial"/>
           <w:i w:val="0"/>
@@ -2314,7 +2315,7 @@
     </w:p>
     <w:p>
       <w:pPr>
-        <w:pStyle w:val="TOC2"/>
+        <w:pStyle w:val="Sumrio2"/>
         <w:rPr>
           <w:rFonts w:ascii="Arial" w:hAnsi="Arial" w:cs="Arial"/>
           <w:noProof/>
@@ -2437,7 +2438,7 @@
     </w:p>
     <w:p>
       <w:pPr>
-        <w:pStyle w:val="Heading1"/>
+        <w:pStyle w:val="Ttulo1"/>
         <w:spacing w:before="0" w:after="240"/>
         <w:rPr>
           <w:rFonts w:cs="Arial"/>
@@ -2447,6 +2448,7 @@
         <w:rPr>
           <w:rFonts w:cs="Arial"/>
         </w:rPr>
+        <w:lastRenderedPageBreak/>
         <w:t>1. CONTEXTO</w:t>
       </w:r>
       <w:bookmarkEnd w:id="0"/>
@@ -2456,7 +2458,7 @@
     </w:p>
     <w:p>
       <w:pPr>
-        <w:pStyle w:val="Heading2"/>
+        <w:pStyle w:val="Ttulo2"/>
       </w:pPr>
       <w:bookmarkStart w:id="4" w:name="_Toc143946217"/>
       <w:bookmarkStart w:id="5" w:name="_Toc143946243"/>
@@ -2635,7 +2637,7 @@
     </w:p>
     <w:p>
       <w:pPr>
-        <w:pStyle w:val="Heading2"/>
+        <w:pStyle w:val="Ttulo2"/>
       </w:pPr>
       <w:bookmarkStart w:id="8" w:name="_Toc145587261"/>
       <w:r>
@@ -2645,7 +2647,7 @@
     </w:p>
     <w:p>
       <w:pPr>
-        <w:pStyle w:val="ListParagraph"/>
+        <w:pStyle w:val="PargrafodaLista"/>
         <w:numPr>
           <w:ilvl w:val="0"/>
           <w:numId w:val="5"/>
@@ -2731,7 +2733,7 @@
     </w:p>
     <w:p>
       <w:pPr>
-        <w:pStyle w:val="ListParagraph"/>
+        <w:pStyle w:val="PargrafodaLista"/>
         <w:numPr>
           <w:ilvl w:val="0"/>
           <w:numId w:val="5"/>
@@ -2754,6 +2756,7 @@
           <w:sz w:val="24"/>
           <w:szCs w:val="24"/>
         </w:rPr>
+        <w:lastRenderedPageBreak/>
         <w:t>CLIMA DIVERSIFICADO</w:t>
       </w:r>
     </w:p>
@@ -2778,7 +2781,7 @@
     </w:p>
     <w:p>
       <w:pPr>
-        <w:pStyle w:val="ListParagraph"/>
+        <w:pStyle w:val="PargrafodaLista"/>
         <w:numPr>
           <w:ilvl w:val="0"/>
           <w:numId w:val="5"/>
@@ -2825,7 +2828,7 @@
     </w:p>
     <w:p>
       <w:pPr>
-        <w:pStyle w:val="ListParagraph"/>
+        <w:pStyle w:val="PargrafodaLista"/>
         <w:numPr>
           <w:ilvl w:val="0"/>
           <w:numId w:val="5"/>
@@ -2872,7 +2875,7 @@
     </w:p>
     <w:p>
       <w:pPr>
-        <w:pStyle w:val="ListParagraph"/>
+        <w:pStyle w:val="PargrafodaLista"/>
         <w:numPr>
           <w:ilvl w:val="0"/>
           <w:numId w:val="5"/>
@@ -2967,7 +2970,7 @@
     </w:p>
     <w:p>
       <w:pPr>
-        <w:pStyle w:val="Heading2"/>
+        <w:pStyle w:val="Ttulo2"/>
       </w:pPr>
       <w:bookmarkStart w:id="9" w:name="_Toc143946007"/>
       <w:bookmarkStart w:id="10" w:name="_Toc143946218"/>
@@ -2975,6 +2978,7 @@
       <w:bookmarkStart w:id="12" w:name="_Toc144036381"/>
       <w:bookmarkStart w:id="13" w:name="_Toc145587262"/>
       <w:r>
+        <w:lastRenderedPageBreak/>
         <w:t>1.</w:t>
       </w:r>
       <w:r>
@@ -2991,7 +2995,7 @@
     </w:p>
     <w:p>
       <w:pPr>
-        <w:pStyle w:val="Heading3"/>
+        <w:pStyle w:val="Ttulo3"/>
       </w:pPr>
       <w:bookmarkStart w:id="14" w:name="_Toc143946008"/>
       <w:bookmarkStart w:id="15" w:name="_Toc143946219"/>
@@ -3087,7 +3091,7 @@
     </w:p>
     <w:p>
       <w:pPr>
-        <w:pStyle w:val="Heading3"/>
+        <w:pStyle w:val="Ttulo3"/>
       </w:pPr>
       <w:bookmarkStart w:id="19" w:name="_Toc143946009"/>
       <w:bookmarkStart w:id="20" w:name="_Toc143946220"/>
@@ -3196,7 +3200,16 @@
           <w:sz w:val="24"/>
           <w:szCs w:val="24"/>
         </w:rPr>
-        <w:t>, amadurecem por seis meses em tanques de aço, resultando em um perfil suculento e frutado. No entanto, outros vinhos brancos podem optar por amadurecer em barris de madeira para maior complexidade.</w:t>
+        <w:t xml:space="preserve">, amadurecem por seis meses em tanques de aço, resultando em um perfil suculento e frutado. No </w:t>
+      </w:r>
+      <w:r>
+        <w:rPr>
+          <w:rFonts w:ascii="Arial" w:hAnsi="Arial" w:cs="Arial"/>
+          <w:sz w:val="24"/>
+          <w:szCs w:val="24"/>
+        </w:rPr>
+        <w:lastRenderedPageBreak/>
+        <w:t>entanto, outros vinhos brancos podem optar por amadurecer em barris de madeira para maior complexidade.</w:t>
       </w:r>
     </w:p>
     <w:p>
@@ -3212,7 +3225,7 @@
     </w:p>
     <w:p>
       <w:pPr>
-        <w:pStyle w:val="Heading3"/>
+        <w:pStyle w:val="Ttulo3"/>
       </w:pPr>
       <w:bookmarkStart w:id="24" w:name="_Toc143946010"/>
       <w:bookmarkStart w:id="25" w:name="_Toc143946221"/>
@@ -3347,7 +3360,7 @@
     </w:p>
     <w:p>
       <w:pPr>
-        <w:pStyle w:val="Heading1"/>
+        <w:pStyle w:val="Ttulo1"/>
         <w:spacing w:before="0" w:after="240"/>
         <w:jc w:val="both"/>
         <w:rPr>
@@ -3359,6 +3372,7 @@
         <w:rPr>
           <w:rFonts w:cs="Arial"/>
         </w:rPr>
+        <w:lastRenderedPageBreak/>
         <w:t>2. PROBLEMA</w:t>
       </w:r>
       <w:bookmarkEnd w:id="29"/>
@@ -3435,7 +3449,7 @@
     </w:p>
     <w:p>
       <w:pPr>
-        <w:pStyle w:val="Heading1"/>
+        <w:pStyle w:val="Ttulo1"/>
         <w:spacing w:before="0" w:after="240"/>
         <w:jc w:val="both"/>
         <w:rPr>
@@ -3447,6 +3461,7 @@
         <w:rPr>
           <w:rFonts w:cs="Arial"/>
         </w:rPr>
+        <w:lastRenderedPageBreak/>
         <w:t>3. OBJETIVOS</w:t>
       </w:r>
       <w:bookmarkEnd w:id="30"/>
@@ -3515,7 +3530,7 @@
     </w:p>
     <w:p>
       <w:pPr>
-        <w:pStyle w:val="Heading1"/>
+        <w:pStyle w:val="Ttulo1"/>
         <w:rPr>
           <w:rFonts w:cs="Arial"/>
         </w:rPr>
@@ -3525,6 +3540,7 @@
         <w:rPr>
           <w:rFonts w:cs="Arial"/>
         </w:rPr>
+        <w:lastRenderedPageBreak/>
         <w:t>4. JUSTIFICATIVA</w:t>
       </w:r>
       <w:bookmarkEnd w:id="31"/>
@@ -3565,7 +3581,7 @@
     </w:p>
     <w:p>
       <w:pPr>
-        <w:pStyle w:val="Heading1"/>
+        <w:pStyle w:val="Ttulo1"/>
         <w:rPr>
           <w:rFonts w:cs="Arial"/>
         </w:rPr>
@@ -3575,6 +3591,7 @@
         <w:rPr>
           <w:rFonts w:cs="Arial"/>
         </w:rPr>
+        <w:lastRenderedPageBreak/>
         <w:t>5. ESCOPO</w:t>
       </w:r>
       <w:bookmarkEnd w:id="32"/>
@@ -3637,7 +3654,7 @@
     </w:p>
     <w:p>
       <w:pPr>
-        <w:pStyle w:val="Heading2"/>
+        <w:pStyle w:val="Ttulo2"/>
       </w:pPr>
       <w:bookmarkStart w:id="33" w:name="_Toc145587270"/>
       <w:r>
@@ -3681,7 +3698,7 @@
     </w:p>
     <w:p>
       <w:pPr>
-        <w:pStyle w:val="Heading2"/>
+        <w:pStyle w:val="Ttulo2"/>
       </w:pPr>
       <w:bookmarkStart w:id="34" w:name="_Toc145587271"/>
       <w:r>
@@ -3722,7 +3739,7 @@
     </w:p>
     <w:p>
       <w:pPr>
-        <w:pStyle w:val="Heading2"/>
+        <w:pStyle w:val="Ttulo2"/>
       </w:pPr>
       <w:bookmarkStart w:id="35" w:name="_Toc145587272"/>
       <w:r>
@@ -3747,7 +3764,16 @@
           <w:sz w:val="24"/>
           <w:szCs w:val="24"/>
         </w:rPr>
-        <w:t xml:space="preserve">Para armazenar os dados coletados pelos sensores utilizaremos de um sistema gerenciador de banco de dados. Esse sistema terá a função de capturar as informações e a partir delas realizar análises estatísticas e representações gráficas. Através do SGBD é possível manter as informações cruciais estruturadas relacionadas aos lotes, fornecedor, e médias das condições do ambiente através dos sensores. </w:t>
+        <w:t xml:space="preserve">Para armazenar os dados coletados pelos sensores utilizaremos de um sistema gerenciador de banco de dados. Esse sistema terá a função de capturar as informações e a partir delas realizar análises estatísticas e representações gráficas. Através do SGBD é possível manter as informações cruciais </w:t>
+      </w:r>
+      <w:r>
+        <w:rPr>
+          <w:rFonts w:ascii="Arial" w:hAnsi="Arial" w:cs="Arial"/>
+          <w:sz w:val="24"/>
+          <w:szCs w:val="24"/>
+        </w:rPr>
+        <w:lastRenderedPageBreak/>
+        <w:t xml:space="preserve">estruturadas relacionadas aos lotes, fornecedor, e médias das condições do ambiente através dos sensores. </w:t>
       </w:r>
     </w:p>
     <w:p>
@@ -3772,7 +3798,7 @@
     </w:p>
     <w:p>
       <w:pPr>
-        <w:pStyle w:val="Heading3"/>
+        <w:pStyle w:val="Ttulo3"/>
       </w:pPr>
       <w:bookmarkStart w:id="36" w:name="_Toc145587273"/>
       <w:r>
@@ -3782,7 +3808,7 @@
     </w:p>
     <w:p>
       <w:pPr>
-        <w:pStyle w:val="ListParagraph"/>
+        <w:pStyle w:val="PargrafodaLista"/>
         <w:numPr>
           <w:ilvl w:val="0"/>
           <w:numId w:val="4"/>
@@ -3814,7 +3840,7 @@
     </w:p>
     <w:p>
       <w:pPr>
-        <w:pStyle w:val="ListParagraph"/>
+        <w:pStyle w:val="PargrafodaLista"/>
         <w:numPr>
           <w:ilvl w:val="0"/>
           <w:numId w:val="4"/>
@@ -3838,7 +3864,7 @@
     </w:p>
     <w:p>
       <w:pPr>
-        <w:pStyle w:val="ListParagraph"/>
+        <w:pStyle w:val="PargrafodaLista"/>
         <w:numPr>
           <w:ilvl w:val="0"/>
           <w:numId w:val="4"/>
@@ -3870,7 +3896,7 @@
     </w:p>
     <w:p>
       <w:pPr>
-        <w:pStyle w:val="ListParagraph"/>
+        <w:pStyle w:val="PargrafodaLista"/>
         <w:numPr>
           <w:ilvl w:val="0"/>
           <w:numId w:val="4"/>
@@ -3894,7 +3920,7 @@
     </w:p>
     <w:p>
       <w:pPr>
-        <w:pStyle w:val="ListParagraph"/>
+        <w:pStyle w:val="PargrafodaLista"/>
         <w:numPr>
           <w:ilvl w:val="0"/>
           <w:numId w:val="4"/>
@@ -3918,7 +3944,7 @@
     </w:p>
     <w:p>
       <w:pPr>
-        <w:pStyle w:val="ListParagraph"/>
+        <w:pStyle w:val="PargrafodaLista"/>
         <w:spacing w:after="200" w:line="276" w:lineRule="auto"/>
         <w:ind w:left="1428"/>
         <w:rPr>
@@ -3930,7 +3956,7 @@
     </w:p>
     <w:p>
       <w:pPr>
-        <w:pStyle w:val="Heading3"/>
+        <w:pStyle w:val="Ttulo3"/>
       </w:pPr>
       <w:bookmarkStart w:id="37" w:name="_Toc145587274"/>
       <w:r>
@@ -3943,7 +3969,7 @@
     </w:p>
     <w:p>
       <w:pPr>
-        <w:pStyle w:val="ListParagraph"/>
+        <w:pStyle w:val="PargrafodaLista"/>
         <w:numPr>
           <w:ilvl w:val="0"/>
           <w:numId w:val="1"/>
@@ -3967,7 +3993,7 @@
     </w:p>
     <w:p>
       <w:pPr>
-        <w:pStyle w:val="ListParagraph"/>
+        <w:pStyle w:val="PargrafodaLista"/>
         <w:numPr>
           <w:ilvl w:val="0"/>
           <w:numId w:val="1"/>
@@ -3991,7 +4017,7 @@
     </w:p>
     <w:p>
       <w:pPr>
-        <w:pStyle w:val="ListParagraph"/>
+        <w:pStyle w:val="PargrafodaLista"/>
         <w:numPr>
           <w:ilvl w:val="0"/>
           <w:numId w:val="1"/>
@@ -4015,7 +4041,7 @@
     </w:p>
     <w:p>
       <w:pPr>
-        <w:pStyle w:val="Heading3"/>
+        <w:pStyle w:val="Ttulo3"/>
       </w:pPr>
       <w:bookmarkStart w:id="38" w:name="_Toc145587275"/>
       <w:r>
@@ -4025,7 +4051,7 @@
     </w:p>
     <w:p>
       <w:pPr>
-        <w:pStyle w:val="ListParagraph"/>
+        <w:pStyle w:val="PargrafodaLista"/>
         <w:numPr>
           <w:ilvl w:val="0"/>
           <w:numId w:val="7"/>
@@ -4048,7 +4074,7 @@
     </w:p>
     <w:p>
       <w:pPr>
-        <w:pStyle w:val="ListParagraph"/>
+        <w:pStyle w:val="PargrafodaLista"/>
         <w:numPr>
           <w:ilvl w:val="0"/>
           <w:numId w:val="7"/>
@@ -4079,7 +4105,7 @@
     </w:p>
     <w:p>
       <w:pPr>
-        <w:pStyle w:val="ListParagraph"/>
+        <w:pStyle w:val="PargrafodaLista"/>
         <w:numPr>
           <w:ilvl w:val="0"/>
           <w:numId w:val="7"/>
@@ -4102,7 +4128,7 @@
     </w:p>
     <w:p>
       <w:pPr>
-        <w:pStyle w:val="ListParagraph"/>
+        <w:pStyle w:val="PargrafodaLista"/>
         <w:numPr>
           <w:ilvl w:val="0"/>
           <w:numId w:val="7"/>
@@ -4125,7 +4151,7 @@
     </w:p>
     <w:p>
       <w:pPr>
-        <w:pStyle w:val="ListParagraph"/>
+        <w:pStyle w:val="PargrafodaLista"/>
         <w:numPr>
           <w:ilvl w:val="0"/>
           <w:numId w:val="7"/>
@@ -4148,7 +4174,7 @@
     </w:p>
     <w:p>
       <w:pPr>
-        <w:pStyle w:val="Heading3"/>
+        <w:pStyle w:val="Ttulo3"/>
       </w:pPr>
       <w:bookmarkStart w:id="39" w:name="_Toc145587276"/>
       <w:r>
@@ -4170,7 +4196,7 @@
     </w:p>
     <w:p>
       <w:pPr>
-        <w:pStyle w:val="ListParagraph"/>
+        <w:pStyle w:val="PargrafodaLista"/>
         <w:numPr>
           <w:ilvl w:val="0"/>
           <w:numId w:val="3"/>
@@ -4210,7 +4236,7 @@
     </w:p>
     <w:p>
       <w:pPr>
-        <w:pStyle w:val="ListParagraph"/>
+        <w:pStyle w:val="PargrafodaLista"/>
         <w:numPr>
           <w:ilvl w:val="0"/>
           <w:numId w:val="3"/>
@@ -4250,7 +4276,7 @@
     </w:p>
     <w:p>
       <w:pPr>
-        <w:pStyle w:val="ListParagraph"/>
+        <w:pStyle w:val="PargrafodaLista"/>
         <w:numPr>
           <w:ilvl w:val="0"/>
           <w:numId w:val="3"/>
@@ -4288,17 +4314,18 @@
     </w:p>
     <w:p>
       <w:pPr>
-        <w:pStyle w:val="Heading3"/>
+        <w:pStyle w:val="Ttulo3"/>
       </w:pPr>
       <w:bookmarkStart w:id="40" w:name="_Toc145587277"/>
       <w:r>
+        <w:lastRenderedPageBreak/>
         <w:t>5.3.5 FUNCIONÁRIO RESPONSÁVEL</w:t>
       </w:r>
       <w:bookmarkEnd w:id="40"/>
     </w:p>
     <w:p>
       <w:pPr>
-        <w:pStyle w:val="ListParagraph"/>
+        <w:pStyle w:val="PargrafodaLista"/>
         <w:numPr>
           <w:ilvl w:val="0"/>
           <w:numId w:val="9"/>
@@ -4329,7 +4356,7 @@
     </w:p>
     <w:p>
       <w:pPr>
-        <w:pStyle w:val="ListParagraph"/>
+        <w:pStyle w:val="PargrafodaLista"/>
         <w:numPr>
           <w:ilvl w:val="0"/>
           <w:numId w:val="9"/>
@@ -4360,7 +4387,7 @@
     </w:p>
     <w:p>
       <w:pPr>
-        <w:pStyle w:val="ListParagraph"/>
+        <w:pStyle w:val="PargrafodaLista"/>
         <w:numPr>
           <w:ilvl w:val="0"/>
           <w:numId w:val="9"/>
@@ -4391,7 +4418,7 @@
     </w:p>
     <w:p>
       <w:pPr>
-        <w:pStyle w:val="ListParagraph"/>
+        <w:pStyle w:val="PargrafodaLista"/>
         <w:numPr>
           <w:ilvl w:val="0"/>
           <w:numId w:val="9"/>
@@ -4414,7 +4441,7 @@
     </w:p>
     <w:p>
       <w:pPr>
-        <w:pStyle w:val="ListParagraph"/>
+        <w:pStyle w:val="PargrafodaLista"/>
         <w:numPr>
           <w:ilvl w:val="0"/>
           <w:numId w:val="9"/>
@@ -4437,7 +4464,7 @@
     </w:p>
     <w:p>
       <w:pPr>
-        <w:pStyle w:val="ListParagraph"/>
+        <w:pStyle w:val="PargrafodaLista"/>
         <w:numPr>
           <w:ilvl w:val="0"/>
           <w:numId w:val="9"/>
@@ -4476,7 +4503,7 @@
     </w:p>
     <w:p>
       <w:pPr>
-        <w:pStyle w:val="ListParagraph"/>
+        <w:pStyle w:val="PargrafodaLista"/>
         <w:spacing w:after="200" w:line="360" w:lineRule="auto"/>
         <w:ind w:left="1428"/>
         <w:rPr>
@@ -4488,7 +4515,7 @@
     </w:p>
     <w:p>
       <w:pPr>
-        <w:pStyle w:val="Heading2"/>
+        <w:pStyle w:val="Ttulo2"/>
       </w:pPr>
       <w:bookmarkStart w:id="41" w:name="_Toc145587278"/>
       <w:r>
@@ -4504,7 +4531,7 @@
     </w:p>
     <w:tbl>
       <w:tblPr>
-        <w:tblStyle w:val="GridTable4-Accent3"/>
+        <w:tblStyle w:val="TabeladeGrade4-nfase3"/>
         <w:tblpPr w:leftFromText="141" w:rightFromText="141" w:vertAnchor="text" w:horzAnchor="margin" w:tblpXSpec="center" w:tblpY="301"/>
         <w:tblW w:w="9484" w:type="dxa"/>
         <w:tblLayout w:type="fixed"/>
@@ -4601,7 +4628,7 @@
       <w:tr>
         <w:trPr>
           <w:cnfStyle w:val="000000100000" w:firstRow="0" w:lastRow="0" w:firstColumn="0" w:lastColumn="0" w:oddVBand="0" w:evenVBand="0" w:oddHBand="1" w:evenHBand="0" w:firstRowFirstColumn="0" w:firstRowLastColumn="0" w:lastRowFirstColumn="0" w:lastRowLastColumn="0"/>
-          <w:trHeight w:val="6085"/>
+          <w:trHeight w:val="1423"/>
         </w:trPr>
         <w:tc>
           <w:tcPr>
@@ -4634,32 +4661,11 @@
                 <w:rFonts w:ascii="Arial" w:hAnsi="Arial" w:cs="Arial"/>
               </w:rPr>
             </w:pPr>
-          </w:p>
-          <w:p>
-            <w:pPr>
-              <w:spacing w:line="360" w:lineRule="auto"/>
-              <w:cnfStyle w:val="000000100000" w:firstRow="0" w:lastRow="0" w:firstColumn="0" w:lastColumn="0" w:oddVBand="0" w:evenVBand="0" w:oddHBand="1" w:evenHBand="0" w:firstRowFirstColumn="0" w:firstRowLastColumn="0" w:lastRowFirstColumn="0" w:lastRowLastColumn="0"/>
-              <w:rPr>
-                <w:rFonts w:ascii="Arial" w:hAnsi="Arial" w:cs="Arial"/>
-              </w:rPr>
-            </w:pPr>
-            <w:r>
-              <w:rPr>
-                <w:rFonts w:ascii="Arial" w:hAnsi="Arial" w:cs="Arial"/>
-              </w:rPr>
-              <w:t xml:space="preserve">O software deverá permitir a opção de cadastro do usuário, para isso o usuário deverá informar </w:t>
-            </w:r>
-            <w:r>
-              <w:rPr>
-                <w:rFonts w:ascii="Arial" w:hAnsi="Arial" w:cs="Arial"/>
-              </w:rPr>
-              <w:t xml:space="preserve">o nome completo, </w:t>
-            </w:r>
-            <w:r>
-              <w:rPr>
-                <w:rFonts w:ascii="Arial" w:hAnsi="Arial" w:cs="Arial"/>
-              </w:rPr>
-              <w:t>um e-mail válido, para a senha, pode conter somente caracteres com letra minúscula e números de 0 a 9(máximo de 8 caracteres).</w:t>
+            <w:r>
+              <w:rPr>
+                <w:rFonts w:ascii="Arial" w:hAnsi="Arial" w:cs="Arial"/>
+              </w:rPr>
+              <w:t>O software deverá permitir a opção de cadastro do usuário</w:t>
             </w:r>
           </w:p>
         </w:tc>
@@ -4737,16 +4743,6 @@
                 <w:rFonts w:ascii="Arial" w:hAnsi="Arial" w:cs="Arial"/>
               </w:rPr>
             </w:pPr>
-          </w:p>
-          <w:p>
-            <w:pPr>
-              <w:spacing w:line="360" w:lineRule="auto"/>
-              <w:jc w:val="left"/>
-              <w:cnfStyle w:val="000000000000" w:firstRow="0" w:lastRow="0" w:firstColumn="0" w:lastColumn="0" w:oddVBand="0" w:evenVBand="0" w:oddHBand="0" w:evenHBand="0" w:firstRowFirstColumn="0" w:firstRowLastColumn="0" w:lastRowFirstColumn="0" w:lastRowLastColumn="0"/>
-              <w:rPr>
-                <w:rFonts w:ascii="Arial" w:hAnsi="Arial" w:cs="Arial"/>
-              </w:rPr>
-            </w:pPr>
             <w:r>
               <w:rPr>
                 <w:rFonts w:ascii="Arial" w:hAnsi="Arial" w:cs="Arial"/>
@@ -4759,15 +4755,6 @@
               </w:rPr>
               <w:t xml:space="preserve"> com o e-mail</w:t>
             </w:r>
-          </w:p>
-          <w:p>
-            <w:pPr>
-              <w:spacing w:line="360" w:lineRule="auto"/>
-              <w:cnfStyle w:val="000000000000" w:firstRow="0" w:lastRow="0" w:firstColumn="0" w:lastColumn="0" w:oddVBand="0" w:evenVBand="0" w:oddHBand="0" w:evenHBand="0" w:firstRowFirstColumn="0" w:firstRowLastColumn="0" w:lastRowFirstColumn="0" w:lastRowLastColumn="0"/>
-              <w:rPr>
-                <w:rFonts w:ascii="Arial" w:hAnsi="Arial" w:cs="Arial"/>
-              </w:rPr>
-            </w:pPr>
           </w:p>
         </w:tc>
         <w:tc>
@@ -4812,7 +4799,7 @@
       <w:tr>
         <w:trPr>
           <w:cnfStyle w:val="000000100000" w:firstRow="0" w:lastRow="0" w:firstColumn="0" w:lastColumn="0" w:oddVBand="0" w:evenVBand="0" w:oddHBand="1" w:evenHBand="0" w:firstRowFirstColumn="0" w:firstRowLastColumn="0" w:lastRowFirstColumn="0" w:lastRowLastColumn="0"/>
-          <w:trHeight w:val="1242"/>
+          <w:trHeight w:val="2143"/>
         </w:trPr>
         <w:tc>
           <w:tcPr>
@@ -4845,15 +4832,6 @@
                 <w:rFonts w:ascii="Arial" w:hAnsi="Arial" w:cs="Arial"/>
               </w:rPr>
             </w:pPr>
-          </w:p>
-          <w:p>
-            <w:pPr>
-              <w:spacing w:line="360" w:lineRule="auto"/>
-              <w:cnfStyle w:val="000000100000" w:firstRow="0" w:lastRow="0" w:firstColumn="0" w:lastColumn="0" w:oddVBand="0" w:evenVBand="0" w:oddHBand="1" w:evenHBand="0" w:firstRowFirstColumn="0" w:firstRowLastColumn="0" w:lastRowFirstColumn="0" w:lastRowLastColumn="0"/>
-              <w:rPr>
-                <w:rFonts w:ascii="Arial" w:hAnsi="Arial" w:cs="Arial"/>
-              </w:rPr>
-            </w:pPr>
             <w:r>
               <w:rPr>
                 <w:rFonts w:ascii="Arial" w:hAnsi="Arial" w:cs="Arial"/>
@@ -4903,7 +4881,7 @@
       </w:tr>
       <w:tr>
         <w:trPr>
-          <w:trHeight w:val="145"/>
+          <w:trHeight w:val="1833"/>
         </w:trPr>
         <w:tc>
           <w:tcPr>
@@ -4936,30 +4914,12 @@
                 <w:rFonts w:ascii="Arial" w:hAnsi="Arial" w:cs="Arial"/>
               </w:rPr>
             </w:pPr>
-          </w:p>
-          <w:p>
-            <w:pPr>
-              <w:spacing w:line="360" w:lineRule="auto"/>
-              <w:cnfStyle w:val="000000000000" w:firstRow="0" w:lastRow="0" w:firstColumn="0" w:lastColumn="0" w:oddVBand="0" w:evenVBand="0" w:oddHBand="0" w:evenHBand="0" w:firstRowFirstColumn="0" w:firstRowLastColumn="0" w:lastRowFirstColumn="0" w:lastRowLastColumn="0"/>
-              <w:rPr>
-                <w:rFonts w:ascii="Arial" w:hAnsi="Arial" w:cs="Arial"/>
-              </w:rPr>
-            </w:pPr>
             <w:r>
               <w:rPr>
                 <w:rFonts w:ascii="Arial" w:hAnsi="Arial" w:cs="Arial"/>
               </w:rPr>
               <w:t>O software deverá registrar os dados em um banco de dados na nuvem.</w:t>
             </w:r>
-          </w:p>
-          <w:p>
-            <w:pPr>
-              <w:spacing w:line="360" w:lineRule="auto"/>
-              <w:cnfStyle w:val="000000000000" w:firstRow="0" w:lastRow="0" w:firstColumn="0" w:lastColumn="0" w:oddVBand="0" w:evenVBand="0" w:oddHBand="0" w:evenHBand="0" w:firstRowFirstColumn="0" w:firstRowLastColumn="0" w:lastRowFirstColumn="0" w:lastRowLastColumn="0"/>
-              <w:rPr>
-                <w:rFonts w:ascii="Arial" w:hAnsi="Arial" w:cs="Arial"/>
-              </w:rPr>
-            </w:pPr>
           </w:p>
         </w:tc>
         <w:tc>
@@ -5004,7 +4964,7 @@
       <w:tr>
         <w:trPr>
           <w:cnfStyle w:val="000000100000" w:firstRow="0" w:lastRow="0" w:firstColumn="0" w:lastColumn="0" w:oddVBand="0" w:evenVBand="0" w:oddHBand="1" w:evenHBand="0" w:firstRowFirstColumn="0" w:firstRowLastColumn="0" w:lastRowFirstColumn="0" w:lastRowLastColumn="0"/>
-          <w:trHeight w:val="2942"/>
+          <w:trHeight w:val="2397"/>
         </w:trPr>
         <w:tc>
           <w:tcPr>
@@ -5021,6 +4981,7 @@
               <w:rPr>
                 <w:rFonts w:ascii="Arial" w:hAnsi="Arial" w:cs="Arial"/>
               </w:rPr>
+              <w:lastRenderedPageBreak/>
               <w:t>6</w:t>
             </w:r>
           </w:p>
@@ -5037,30 +4998,12 @@
                 <w:rFonts w:ascii="Arial" w:hAnsi="Arial" w:cs="Arial"/>
               </w:rPr>
             </w:pPr>
-          </w:p>
-          <w:p>
-            <w:pPr>
-              <w:spacing w:line="360" w:lineRule="auto"/>
-              <w:cnfStyle w:val="000000100000" w:firstRow="0" w:lastRow="0" w:firstColumn="0" w:lastColumn="0" w:oddVBand="0" w:evenVBand="0" w:oddHBand="1" w:evenHBand="0" w:firstRowFirstColumn="0" w:firstRowLastColumn="0" w:lastRowFirstColumn="0" w:lastRowLastColumn="0"/>
-              <w:rPr>
-                <w:rFonts w:ascii="Arial" w:hAnsi="Arial" w:cs="Arial"/>
-              </w:rPr>
-            </w:pPr>
             <w:r>
               <w:rPr>
                 <w:rFonts w:ascii="Arial" w:hAnsi="Arial" w:cs="Arial"/>
               </w:rPr>
               <w:t>Os alertas serão exibidos em pop-ups assim que for constatado uma alteração extrema em um dos sensores instalados</w:t>
             </w:r>
-          </w:p>
-          <w:p>
-            <w:pPr>
-              <w:spacing w:line="360" w:lineRule="auto"/>
-              <w:cnfStyle w:val="000000100000" w:firstRow="0" w:lastRow="0" w:firstColumn="0" w:lastColumn="0" w:oddVBand="0" w:evenVBand="0" w:oddHBand="1" w:evenHBand="0" w:firstRowFirstColumn="0" w:firstRowLastColumn="0" w:lastRowFirstColumn="0" w:lastRowLastColumn="0"/>
-              <w:rPr>
-                <w:rFonts w:ascii="Arial" w:hAnsi="Arial" w:cs="Arial"/>
-              </w:rPr>
-            </w:pPr>
           </w:p>
         </w:tc>
         <w:tc>
@@ -5104,7 +5047,7 @@
       </w:tr>
       <w:tr>
         <w:trPr>
-          <w:trHeight w:val="2426"/>
+          <w:trHeight w:val="1697"/>
         </w:trPr>
         <w:tc>
           <w:tcPr>
@@ -5137,15 +5080,6 @@
                 <w:rFonts w:ascii="Arial" w:hAnsi="Arial" w:cs="Arial"/>
               </w:rPr>
             </w:pPr>
-          </w:p>
-          <w:p>
-            <w:pPr>
-              <w:spacing w:line="360" w:lineRule="auto"/>
-              <w:cnfStyle w:val="000000000000" w:firstRow="0" w:lastRow="0" w:firstColumn="0" w:lastColumn="0" w:oddVBand="0" w:evenVBand="0" w:oddHBand="0" w:evenHBand="0" w:firstRowFirstColumn="0" w:firstRowLastColumn="0" w:lastRowFirstColumn="0" w:lastRowLastColumn="0"/>
-              <w:rPr>
-                <w:rFonts w:ascii="Arial" w:hAnsi="Arial" w:cs="Arial"/>
-              </w:rPr>
-            </w:pPr>
             <w:r>
               <w:rPr>
                 <w:rFonts w:ascii="Arial" w:hAnsi="Arial" w:cs="Arial"/>
@@ -5158,15 +5092,6 @@
               </w:rPr>
               <w:t>com um menu fixo superior</w:t>
             </w:r>
-          </w:p>
-          <w:p>
-            <w:pPr>
-              <w:spacing w:line="360" w:lineRule="auto"/>
-              <w:cnfStyle w:val="000000000000" w:firstRow="0" w:lastRow="0" w:firstColumn="0" w:lastColumn="0" w:oddVBand="0" w:evenVBand="0" w:oddHBand="0" w:evenHBand="0" w:firstRowFirstColumn="0" w:firstRowLastColumn="0" w:lastRowFirstColumn="0" w:lastRowLastColumn="0"/>
-              <w:rPr>
-                <w:rFonts w:ascii="Arial" w:hAnsi="Arial" w:cs="Arial"/>
-              </w:rPr>
-            </w:pPr>
           </w:p>
         </w:tc>
         <w:tc>
@@ -5244,20 +5169,17 @@
                 <w:rFonts w:ascii="Arial" w:hAnsi="Arial" w:cs="Arial"/>
               </w:rPr>
             </w:pPr>
-          </w:p>
-          <w:p>
-            <w:pPr>
-              <w:spacing w:line="360" w:lineRule="auto"/>
-              <w:cnfStyle w:val="000000100000" w:firstRow="0" w:lastRow="0" w:firstColumn="0" w:lastColumn="0" w:oddVBand="0" w:evenVBand="0" w:oddHBand="1" w:evenHBand="0" w:firstRowFirstColumn="0" w:firstRowLastColumn="0" w:lastRowFirstColumn="0" w:lastRowLastColumn="0"/>
-              <w:rPr>
-                <w:rFonts w:ascii="Arial" w:hAnsi="Arial" w:cs="Arial"/>
-              </w:rPr>
-            </w:pPr>
-            <w:r>
-              <w:rPr>
-                <w:rFonts w:ascii="Arial" w:hAnsi="Arial" w:cs="Arial"/>
-              </w:rPr>
-              <w:t>As cores do site de preferência</w:t>
+            <w:r>
+              <w:rPr>
+                <w:rFonts w:ascii="Arial" w:hAnsi="Arial" w:cs="Arial"/>
+              </w:rPr>
+              <w:t>A</w:t>
+            </w:r>
+            <w:r>
+              <w:rPr>
+                <w:rFonts w:ascii="Arial" w:hAnsi="Arial" w:cs="Arial"/>
+              </w:rPr>
+              <w:t>s cores do site de preferência</w:t>
             </w:r>
             <w:r>
               <w:rPr>
@@ -5406,6 +5328,349 @@
                 <w:rFonts w:ascii="Arial" w:hAnsi="Arial" w:cs="Arial"/>
               </w:rPr>
               <w:t>Funcional</w:t>
+            </w:r>
+          </w:p>
+        </w:tc>
+      </w:tr>
+      <w:tr>
+        <w:trPr>
+          <w:cnfStyle w:val="000000100000" w:firstRow="0" w:lastRow="0" w:firstColumn="0" w:lastColumn="0" w:oddVBand="0" w:evenVBand="0" w:oddHBand="1" w:evenHBand="0" w:firstRowFirstColumn="0" w:firstRowLastColumn="0" w:lastRowFirstColumn="0" w:lastRowLastColumn="0"/>
+          <w:trHeight w:val="1263"/>
+        </w:trPr>
+        <w:tc>
+          <w:tcPr>
+            <w:cnfStyle w:val="001000000000" w:firstRow="0" w:lastRow="0" w:firstColumn="1" w:lastColumn="0" w:oddVBand="0" w:evenVBand="0" w:oddHBand="0" w:evenHBand="0" w:firstRowFirstColumn="0" w:firstRowLastColumn="0" w:lastRowFirstColumn="0" w:lastRowLastColumn="0"/>
+            <w:tcW w:w="2371" w:type="dxa"/>
+          </w:tcPr>
+          <w:p>
+            <w:pPr>
+              <w:rPr>
+                <w:rFonts w:ascii="Arial" w:hAnsi="Arial" w:cs="Arial"/>
+              </w:rPr>
+            </w:pPr>
+            <w:r>
+              <w:rPr>
+                <w:rFonts w:ascii="Arial" w:hAnsi="Arial" w:cs="Arial"/>
+              </w:rPr>
+              <w:t>10</w:t>
+            </w:r>
+          </w:p>
+        </w:tc>
+        <w:tc>
+          <w:tcPr>
+            <w:tcW w:w="2371" w:type="dxa"/>
+          </w:tcPr>
+          <w:p>
+            <w:pPr>
+              <w:spacing w:line="360" w:lineRule="auto"/>
+              <w:cnfStyle w:val="000000100000" w:firstRow="0" w:lastRow="0" w:firstColumn="0" w:lastColumn="0" w:oddVBand="0" w:evenVBand="0" w:oddHBand="1" w:evenHBand="0" w:firstRowFirstColumn="0" w:firstRowLastColumn="0" w:lastRowFirstColumn="0" w:lastRowLastColumn="0"/>
+              <w:rPr>
+                <w:rFonts w:ascii="Arial" w:hAnsi="Arial" w:cs="Arial"/>
+              </w:rPr>
+            </w:pPr>
+            <w:r>
+              <w:rPr>
+                <w:rFonts w:ascii="Arial" w:hAnsi="Arial" w:cs="Arial"/>
+              </w:rPr>
+              <w:t>Para consulta de dados de umidade, o usuário deverá fazer o login.</w:t>
+            </w:r>
+          </w:p>
+        </w:tc>
+        <w:tc>
+          <w:tcPr>
+            <w:tcW w:w="2371" w:type="dxa"/>
+          </w:tcPr>
+          <w:p>
+            <w:pPr>
+              <w:cnfStyle w:val="000000100000" w:firstRow="0" w:lastRow="0" w:firstColumn="0" w:lastColumn="0" w:oddVBand="0" w:evenVBand="0" w:oddHBand="1" w:evenHBand="0" w:firstRowFirstColumn="0" w:firstRowLastColumn="0" w:lastRowFirstColumn="0" w:lastRowLastColumn="0"/>
+              <w:rPr>
+                <w:rFonts w:ascii="Arial" w:hAnsi="Arial" w:cs="Arial"/>
+              </w:rPr>
+            </w:pPr>
+            <w:r>
+              <w:rPr>
+                <w:rFonts w:ascii="Arial" w:hAnsi="Arial" w:cs="Arial"/>
+              </w:rPr>
+              <w:t>Essencial</w:t>
+            </w:r>
+          </w:p>
+        </w:tc>
+        <w:tc>
+          <w:tcPr>
+            <w:tcW w:w="2371" w:type="dxa"/>
+          </w:tcPr>
+          <w:p>
+            <w:pPr>
+              <w:cnfStyle w:val="000000100000" w:firstRow="0" w:lastRow="0" w:firstColumn="0" w:lastColumn="0" w:oddVBand="0" w:evenVBand="0" w:oddHBand="1" w:evenHBand="0" w:firstRowFirstColumn="0" w:firstRowLastColumn="0" w:lastRowFirstColumn="0" w:lastRowLastColumn="0"/>
+              <w:rPr>
+                <w:rFonts w:ascii="Arial" w:hAnsi="Arial" w:cs="Arial"/>
+              </w:rPr>
+            </w:pPr>
+            <w:r>
+              <w:rPr>
+                <w:rFonts w:ascii="Arial" w:hAnsi="Arial" w:cs="Arial"/>
+              </w:rPr>
+              <w:t>Funcional</w:t>
+            </w:r>
+          </w:p>
+        </w:tc>
+      </w:tr>
+      <w:tr>
+        <w:trPr>
+          <w:trHeight w:val="2213"/>
+        </w:trPr>
+        <w:tc>
+          <w:tcPr>
+            <w:cnfStyle w:val="001000000000" w:firstRow="0" w:lastRow="0" w:firstColumn="1" w:lastColumn="0" w:oddVBand="0" w:evenVBand="0" w:oddHBand="0" w:evenHBand="0" w:firstRowFirstColumn="0" w:firstRowLastColumn="0" w:lastRowFirstColumn="0" w:lastRowLastColumn="0"/>
+            <w:tcW w:w="2371" w:type="dxa"/>
+          </w:tcPr>
+          <w:p>
+            <w:pPr>
+              <w:rPr>
+                <w:rFonts w:ascii="Arial" w:hAnsi="Arial" w:cs="Arial"/>
+              </w:rPr>
+            </w:pPr>
+            <w:r>
+              <w:rPr>
+                <w:rFonts w:ascii="Arial" w:hAnsi="Arial" w:cs="Arial"/>
+              </w:rPr>
+              <w:t>11</w:t>
+            </w:r>
+          </w:p>
+        </w:tc>
+        <w:tc>
+          <w:tcPr>
+            <w:tcW w:w="2371" w:type="dxa"/>
+          </w:tcPr>
+          <w:p>
+            <w:pPr>
+              <w:spacing w:line="360" w:lineRule="auto"/>
+              <w:cnfStyle w:val="000000000000" w:firstRow="0" w:lastRow="0" w:firstColumn="0" w:lastColumn="0" w:oddVBand="0" w:evenVBand="0" w:oddHBand="0" w:evenHBand="0" w:firstRowFirstColumn="0" w:firstRowLastColumn="0" w:lastRowFirstColumn="0" w:lastRowLastColumn="0"/>
+              <w:rPr>
+                <w:rFonts w:ascii="Arial" w:hAnsi="Arial" w:cs="Arial"/>
+              </w:rPr>
+            </w:pPr>
+            <w:r>
+              <w:rPr>
+                <w:rFonts w:ascii="Arial" w:hAnsi="Arial" w:cs="Arial"/>
+              </w:rPr>
+              <w:t xml:space="preserve">O gráfico dos sensores de umidade </w:t>
+            </w:r>
+            <w:r>
+              <w:rPr>
+                <w:rFonts w:ascii="Arial" w:hAnsi="Arial" w:cs="Arial"/>
+              </w:rPr>
+              <w:t>poderá ser configurado entre 10 e 30 minutos</w:t>
+            </w:r>
+          </w:p>
+        </w:tc>
+        <w:tc>
+          <w:tcPr>
+            <w:tcW w:w="2371" w:type="dxa"/>
+          </w:tcPr>
+          <w:p>
+            <w:pPr>
+              <w:cnfStyle w:val="000000000000" w:firstRow="0" w:lastRow="0" w:firstColumn="0" w:lastColumn="0" w:oddVBand="0" w:evenVBand="0" w:oddHBand="0" w:evenHBand="0" w:firstRowFirstColumn="0" w:firstRowLastColumn="0" w:lastRowFirstColumn="0" w:lastRowLastColumn="0"/>
+              <w:rPr>
+                <w:rFonts w:ascii="Arial" w:hAnsi="Arial" w:cs="Arial"/>
+              </w:rPr>
+            </w:pPr>
+            <w:r>
+              <w:rPr>
+                <w:rFonts w:ascii="Arial" w:hAnsi="Arial" w:cs="Arial"/>
+              </w:rPr>
+              <w:t>Essencial</w:t>
+            </w:r>
+          </w:p>
+        </w:tc>
+        <w:tc>
+          <w:tcPr>
+            <w:tcW w:w="2371" w:type="dxa"/>
+          </w:tcPr>
+          <w:p>
+            <w:pPr>
+              <w:cnfStyle w:val="000000000000" w:firstRow="0" w:lastRow="0" w:firstColumn="0" w:lastColumn="0" w:oddVBand="0" w:evenVBand="0" w:oddHBand="0" w:evenHBand="0" w:firstRowFirstColumn="0" w:firstRowLastColumn="0" w:lastRowFirstColumn="0" w:lastRowLastColumn="0"/>
+              <w:rPr>
+                <w:rFonts w:ascii="Arial" w:hAnsi="Arial" w:cs="Arial"/>
+              </w:rPr>
+            </w:pPr>
+            <w:r>
+              <w:rPr>
+                <w:rFonts w:ascii="Arial" w:hAnsi="Arial" w:cs="Arial"/>
+              </w:rPr>
+              <w:t>Funcional</w:t>
+            </w:r>
+          </w:p>
+        </w:tc>
+      </w:tr>
+      <w:tr>
+        <w:trPr>
+          <w:cnfStyle w:val="000000100000" w:firstRow="0" w:lastRow="0" w:firstColumn="0" w:lastColumn="0" w:oddVBand="0" w:evenVBand="0" w:oddHBand="1" w:evenHBand="0" w:firstRowFirstColumn="0" w:firstRowLastColumn="0" w:lastRowFirstColumn="0" w:lastRowLastColumn="0"/>
+          <w:trHeight w:val="2287"/>
+        </w:trPr>
+        <w:tc>
+          <w:tcPr>
+            <w:cnfStyle w:val="001000000000" w:firstRow="0" w:lastRow="0" w:firstColumn="1" w:lastColumn="0" w:oddVBand="0" w:evenVBand="0" w:oddHBand="0" w:evenHBand="0" w:firstRowFirstColumn="0" w:firstRowLastColumn="0" w:lastRowFirstColumn="0" w:lastRowLastColumn="0"/>
+            <w:tcW w:w="2371" w:type="dxa"/>
+          </w:tcPr>
+          <w:p>
+            <w:pPr>
+              <w:rPr>
+                <w:rFonts w:ascii="Arial" w:hAnsi="Arial" w:cs="Arial"/>
+              </w:rPr>
+            </w:pPr>
+            <w:r>
+              <w:rPr>
+                <w:rFonts w:ascii="Arial" w:hAnsi="Arial" w:cs="Arial"/>
+              </w:rPr>
+              <w:lastRenderedPageBreak/>
+              <w:t>12</w:t>
+            </w:r>
+          </w:p>
+        </w:tc>
+        <w:tc>
+          <w:tcPr>
+            <w:tcW w:w="2371" w:type="dxa"/>
+          </w:tcPr>
+          <w:p>
+            <w:pPr>
+              <w:spacing w:line="360" w:lineRule="auto"/>
+              <w:cnfStyle w:val="000000100000" w:firstRow="0" w:lastRow="0" w:firstColumn="0" w:lastColumn="0" w:oddVBand="0" w:evenVBand="0" w:oddHBand="1" w:evenHBand="0" w:firstRowFirstColumn="0" w:firstRowLastColumn="0" w:lastRowFirstColumn="0" w:lastRowLastColumn="0"/>
+              <w:rPr>
+                <w:rFonts w:ascii="Arial" w:hAnsi="Arial" w:cs="Arial"/>
+              </w:rPr>
+            </w:pPr>
+            <w:r>
+              <w:rPr>
+                <w:rFonts w:ascii="Arial" w:hAnsi="Arial" w:cs="Arial"/>
+              </w:rPr>
+              <w:t>O gráfico dos sensores de temperatura poderá ser configurado entre 10 e 30 minutos</w:t>
+            </w:r>
+          </w:p>
+        </w:tc>
+        <w:tc>
+          <w:tcPr>
+            <w:tcW w:w="2371" w:type="dxa"/>
+          </w:tcPr>
+          <w:p>
+            <w:pPr>
+              <w:cnfStyle w:val="000000100000" w:firstRow="0" w:lastRow="0" w:firstColumn="0" w:lastColumn="0" w:oddVBand="0" w:evenVBand="0" w:oddHBand="1" w:evenHBand="0" w:firstRowFirstColumn="0" w:firstRowLastColumn="0" w:lastRowFirstColumn="0" w:lastRowLastColumn="0"/>
+              <w:rPr>
+                <w:rFonts w:ascii="Arial" w:hAnsi="Arial" w:cs="Arial"/>
+              </w:rPr>
+            </w:pPr>
+            <w:r>
+              <w:rPr>
+                <w:rFonts w:ascii="Arial" w:hAnsi="Arial" w:cs="Arial"/>
+              </w:rPr>
+              <w:t>Essencial</w:t>
+            </w:r>
+          </w:p>
+        </w:tc>
+        <w:tc>
+          <w:tcPr>
+            <w:tcW w:w="2371" w:type="dxa"/>
+          </w:tcPr>
+          <w:p>
+            <w:pPr>
+              <w:cnfStyle w:val="000000100000" w:firstRow="0" w:lastRow="0" w:firstColumn="0" w:lastColumn="0" w:oddVBand="0" w:evenVBand="0" w:oddHBand="1" w:evenHBand="0" w:firstRowFirstColumn="0" w:firstRowLastColumn="0" w:lastRowFirstColumn="0" w:lastRowLastColumn="0"/>
+              <w:rPr>
+                <w:rFonts w:ascii="Arial" w:hAnsi="Arial" w:cs="Arial"/>
+              </w:rPr>
+            </w:pPr>
+            <w:r>
+              <w:rPr>
+                <w:rFonts w:ascii="Arial" w:hAnsi="Arial" w:cs="Arial"/>
+              </w:rPr>
+              <w:t>Funcional</w:t>
+            </w:r>
+          </w:p>
+        </w:tc>
+      </w:tr>
+      <w:tr>
+        <w:trPr>
+          <w:trHeight w:val="243"/>
+        </w:trPr>
+        <w:tc>
+          <w:tcPr>
+            <w:cnfStyle w:val="001000000000" w:firstRow="0" w:lastRow="0" w:firstColumn="1" w:lastColumn="0" w:oddVBand="0" w:evenVBand="0" w:oddHBand="0" w:evenHBand="0" w:firstRowFirstColumn="0" w:firstRowLastColumn="0" w:lastRowFirstColumn="0" w:lastRowLastColumn="0"/>
+            <w:tcW w:w="2371" w:type="dxa"/>
+          </w:tcPr>
+          <w:p>
+            <w:pPr>
+              <w:rPr>
+                <w:rFonts w:ascii="Arial" w:hAnsi="Arial" w:cs="Arial"/>
+              </w:rPr>
+            </w:pPr>
+            <w:r>
+              <w:rPr>
+                <w:rFonts w:ascii="Arial" w:hAnsi="Arial" w:cs="Arial"/>
+              </w:rPr>
+              <w:t>1</w:t>
+            </w:r>
+            <w:r>
+              <w:rPr>
+                <w:rFonts w:ascii="Arial" w:hAnsi="Arial" w:cs="Arial"/>
+              </w:rPr>
+              <w:t>3</w:t>
+            </w:r>
+          </w:p>
+        </w:tc>
+        <w:tc>
+          <w:tcPr>
+            <w:tcW w:w="2371" w:type="dxa"/>
+          </w:tcPr>
+          <w:p>
+            <w:pPr>
+              <w:spacing w:line="360" w:lineRule="auto"/>
+              <w:cnfStyle w:val="000000000000" w:firstRow="0" w:lastRow="0" w:firstColumn="0" w:lastColumn="0" w:oddVBand="0" w:evenVBand="0" w:oddHBand="0" w:evenHBand="0" w:firstRowFirstColumn="0" w:firstRowLastColumn="0" w:lastRowFirstColumn="0" w:lastRowLastColumn="0"/>
+              <w:rPr>
+                <w:rFonts w:ascii="Arial" w:hAnsi="Arial" w:cs="Arial"/>
+              </w:rPr>
+            </w:pPr>
+            <w:r>
+              <w:rPr>
+                <w:rFonts w:ascii="Arial" w:hAnsi="Arial" w:cs="Arial"/>
+              </w:rPr>
+              <w:t>Para o gráfico de umidade, de preferência nas cores cinza e branco.</w:t>
+            </w:r>
+          </w:p>
+        </w:tc>
+        <w:tc>
+          <w:tcPr>
+            <w:tcW w:w="2371" w:type="dxa"/>
+          </w:tcPr>
+          <w:p>
+            <w:pPr>
+              <w:cnfStyle w:val="000000000000" w:firstRow="0" w:lastRow="0" w:firstColumn="0" w:lastColumn="0" w:oddVBand="0" w:evenVBand="0" w:oddHBand="0" w:evenHBand="0" w:firstRowFirstColumn="0" w:firstRowLastColumn="0" w:lastRowFirstColumn="0" w:lastRowLastColumn="0"/>
+              <w:rPr>
+                <w:rFonts w:ascii="Arial" w:hAnsi="Arial" w:cs="Arial"/>
+              </w:rPr>
+            </w:pPr>
+            <w:r>
+              <w:rPr>
+                <w:rFonts w:ascii="Arial" w:hAnsi="Arial" w:cs="Arial"/>
+              </w:rPr>
+              <w:t>Desejável</w:t>
+            </w:r>
+          </w:p>
+        </w:tc>
+        <w:tc>
+          <w:tcPr>
+            <w:tcW w:w="2371" w:type="dxa"/>
+          </w:tcPr>
+          <w:p>
+            <w:pPr>
+              <w:cnfStyle w:val="000000000000" w:firstRow="0" w:lastRow="0" w:firstColumn="0" w:lastColumn="0" w:oddVBand="0" w:evenVBand="0" w:oddHBand="0" w:evenHBand="0" w:firstRowFirstColumn="0" w:firstRowLastColumn="0" w:lastRowFirstColumn="0" w:lastRowLastColumn="0"/>
+              <w:rPr>
+                <w:rFonts w:ascii="Arial" w:hAnsi="Arial" w:cs="Arial"/>
+              </w:rPr>
+            </w:pPr>
+            <w:r>
+              <w:rPr>
+                <w:rFonts w:ascii="Arial" w:hAnsi="Arial" w:cs="Arial"/>
+              </w:rPr>
+              <w:t>Não funcional</w:t>
             </w:r>
           </w:p>
         </w:tc>
@@ -5430,7 +5695,7 @@
               <w:rPr>
                 <w:rFonts w:ascii="Arial" w:hAnsi="Arial" w:cs="Arial"/>
               </w:rPr>
-              <w:t>10</w:t>
+              <w:t>15</w:t>
             </w:r>
           </w:p>
         </w:tc>
@@ -5446,427 +5711,12 @@
                 <w:rFonts w:ascii="Arial" w:hAnsi="Arial" w:cs="Arial"/>
               </w:rPr>
             </w:pPr>
-          </w:p>
-          <w:p>
-            <w:pPr>
-              <w:spacing w:line="360" w:lineRule="auto"/>
-              <w:cnfStyle w:val="000000100000" w:firstRow="0" w:lastRow="0" w:firstColumn="0" w:lastColumn="0" w:oddVBand="0" w:evenVBand="0" w:oddHBand="1" w:evenHBand="0" w:firstRowFirstColumn="0" w:firstRowLastColumn="0" w:lastRowFirstColumn="0" w:lastRowLastColumn="0"/>
-              <w:rPr>
-                <w:rFonts w:ascii="Arial" w:hAnsi="Arial" w:cs="Arial"/>
-              </w:rPr>
-            </w:pPr>
-            <w:r>
-              <w:rPr>
-                <w:rFonts w:ascii="Arial" w:hAnsi="Arial" w:cs="Arial"/>
-              </w:rPr>
-              <w:t>Para consulta de dados de umidade, o usuário deverá fazer o login.</w:t>
-            </w:r>
-          </w:p>
-          <w:p>
-            <w:pPr>
-              <w:spacing w:line="360" w:lineRule="auto"/>
-              <w:cnfStyle w:val="000000100000" w:firstRow="0" w:lastRow="0" w:firstColumn="0" w:lastColumn="0" w:oddVBand="0" w:evenVBand="0" w:oddHBand="1" w:evenHBand="0" w:firstRowFirstColumn="0" w:firstRowLastColumn="0" w:lastRowFirstColumn="0" w:lastRowLastColumn="0"/>
-              <w:rPr>
-                <w:rFonts w:ascii="Arial" w:hAnsi="Arial" w:cs="Arial"/>
-              </w:rPr>
-            </w:pPr>
-          </w:p>
-        </w:tc>
-        <w:tc>
-          <w:tcPr>
-            <w:tcW w:w="2371" w:type="dxa"/>
-          </w:tcPr>
-          <w:p>
-            <w:pPr>
-              <w:cnfStyle w:val="000000100000" w:firstRow="0" w:lastRow="0" w:firstColumn="0" w:lastColumn="0" w:oddVBand="0" w:evenVBand="0" w:oddHBand="1" w:evenHBand="0" w:firstRowFirstColumn="0" w:firstRowLastColumn="0" w:lastRowFirstColumn="0" w:lastRowLastColumn="0"/>
-              <w:rPr>
-                <w:rFonts w:ascii="Arial" w:hAnsi="Arial" w:cs="Arial"/>
-              </w:rPr>
-            </w:pPr>
-            <w:r>
-              <w:rPr>
-                <w:rFonts w:ascii="Arial" w:hAnsi="Arial" w:cs="Arial"/>
-              </w:rPr>
-              <w:t>Essencial</w:t>
-            </w:r>
-          </w:p>
-        </w:tc>
-        <w:tc>
-          <w:tcPr>
-            <w:tcW w:w="2371" w:type="dxa"/>
-          </w:tcPr>
-          <w:p>
-            <w:pPr>
-              <w:cnfStyle w:val="000000100000" w:firstRow="0" w:lastRow="0" w:firstColumn="0" w:lastColumn="0" w:oddVBand="0" w:evenVBand="0" w:oddHBand="1" w:evenHBand="0" w:firstRowFirstColumn="0" w:firstRowLastColumn="0" w:lastRowFirstColumn="0" w:lastRowLastColumn="0"/>
-              <w:rPr>
-                <w:rFonts w:ascii="Arial" w:hAnsi="Arial" w:cs="Arial"/>
-              </w:rPr>
-            </w:pPr>
-            <w:r>
-              <w:rPr>
-                <w:rFonts w:ascii="Arial" w:hAnsi="Arial" w:cs="Arial"/>
-              </w:rPr>
-              <w:t>Funcional</w:t>
-            </w:r>
-          </w:p>
-        </w:tc>
-      </w:tr>
-      <w:tr>
-        <w:trPr>
-          <w:trHeight w:val="2213"/>
-        </w:trPr>
-        <w:tc>
-          <w:tcPr>
-            <w:cnfStyle w:val="001000000000" w:firstRow="0" w:lastRow="0" w:firstColumn="1" w:lastColumn="0" w:oddVBand="0" w:evenVBand="0" w:oddHBand="0" w:evenHBand="0" w:firstRowFirstColumn="0" w:firstRowLastColumn="0" w:lastRowFirstColumn="0" w:lastRowLastColumn="0"/>
-            <w:tcW w:w="2371" w:type="dxa"/>
-          </w:tcPr>
-          <w:p>
-            <w:pPr>
-              <w:rPr>
-                <w:rFonts w:ascii="Arial" w:hAnsi="Arial" w:cs="Arial"/>
-              </w:rPr>
-            </w:pPr>
-            <w:r>
-              <w:rPr>
-                <w:rFonts w:ascii="Arial" w:hAnsi="Arial" w:cs="Arial"/>
-              </w:rPr>
-              <w:t>11</w:t>
-            </w:r>
-          </w:p>
-        </w:tc>
-        <w:tc>
-          <w:tcPr>
-            <w:tcW w:w="2371" w:type="dxa"/>
-          </w:tcPr>
-          <w:p>
-            <w:pPr>
-              <w:spacing w:line="360" w:lineRule="auto"/>
-              <w:cnfStyle w:val="000000000000" w:firstRow="0" w:lastRow="0" w:firstColumn="0" w:lastColumn="0" w:oddVBand="0" w:evenVBand="0" w:oddHBand="0" w:evenHBand="0" w:firstRowFirstColumn="0" w:firstRowLastColumn="0" w:lastRowFirstColumn="0" w:lastRowLastColumn="0"/>
-              <w:rPr>
-                <w:rFonts w:ascii="Arial" w:hAnsi="Arial" w:cs="Arial"/>
-              </w:rPr>
-            </w:pPr>
-          </w:p>
-          <w:p>
-            <w:pPr>
-              <w:spacing w:line="360" w:lineRule="auto"/>
-              <w:cnfStyle w:val="000000000000" w:firstRow="0" w:lastRow="0" w:firstColumn="0" w:lastColumn="0" w:oddVBand="0" w:evenVBand="0" w:oddHBand="0" w:evenHBand="0" w:firstRowFirstColumn="0" w:firstRowLastColumn="0" w:lastRowFirstColumn="0" w:lastRowLastColumn="0"/>
-              <w:rPr>
-                <w:rFonts w:ascii="Arial" w:hAnsi="Arial" w:cs="Arial"/>
-              </w:rPr>
-            </w:pPr>
-            <w:r>
-              <w:rPr>
-                <w:rFonts w:ascii="Arial" w:hAnsi="Arial" w:cs="Arial"/>
-              </w:rPr>
-              <w:t xml:space="preserve">O gráfico dos sensores de umidade </w:t>
-            </w:r>
-            <w:r>
-              <w:rPr>
-                <w:rFonts w:ascii="Arial" w:hAnsi="Arial" w:cs="Arial"/>
-              </w:rPr>
-              <w:t>poderá ser configurado entre 10 e 30 minutos</w:t>
-            </w:r>
-          </w:p>
-          <w:p>
-            <w:pPr>
-              <w:spacing w:line="360" w:lineRule="auto"/>
-              <w:cnfStyle w:val="000000000000" w:firstRow="0" w:lastRow="0" w:firstColumn="0" w:lastColumn="0" w:oddVBand="0" w:evenVBand="0" w:oddHBand="0" w:evenHBand="0" w:firstRowFirstColumn="0" w:firstRowLastColumn="0" w:lastRowFirstColumn="0" w:lastRowLastColumn="0"/>
-              <w:rPr>
-                <w:rFonts w:ascii="Arial" w:hAnsi="Arial" w:cs="Arial"/>
-              </w:rPr>
-            </w:pPr>
-          </w:p>
-        </w:tc>
-        <w:tc>
-          <w:tcPr>
-            <w:tcW w:w="2371" w:type="dxa"/>
-          </w:tcPr>
-          <w:p>
-            <w:pPr>
-              <w:cnfStyle w:val="000000000000" w:firstRow="0" w:lastRow="0" w:firstColumn="0" w:lastColumn="0" w:oddVBand="0" w:evenVBand="0" w:oddHBand="0" w:evenHBand="0" w:firstRowFirstColumn="0" w:firstRowLastColumn="0" w:lastRowFirstColumn="0" w:lastRowLastColumn="0"/>
-              <w:rPr>
-                <w:rFonts w:ascii="Arial" w:hAnsi="Arial" w:cs="Arial"/>
-              </w:rPr>
-            </w:pPr>
-            <w:r>
-              <w:rPr>
-                <w:rFonts w:ascii="Arial" w:hAnsi="Arial" w:cs="Arial"/>
-              </w:rPr>
-              <w:t>Essencial</w:t>
-            </w:r>
-          </w:p>
-        </w:tc>
-        <w:tc>
-          <w:tcPr>
-            <w:tcW w:w="2371" w:type="dxa"/>
-          </w:tcPr>
-          <w:p>
-            <w:pPr>
-              <w:cnfStyle w:val="000000000000" w:firstRow="0" w:lastRow="0" w:firstColumn="0" w:lastColumn="0" w:oddVBand="0" w:evenVBand="0" w:oddHBand="0" w:evenHBand="0" w:firstRowFirstColumn="0" w:firstRowLastColumn="0" w:lastRowFirstColumn="0" w:lastRowLastColumn="0"/>
-              <w:rPr>
-                <w:rFonts w:ascii="Arial" w:hAnsi="Arial" w:cs="Arial"/>
-              </w:rPr>
-            </w:pPr>
-            <w:r>
-              <w:rPr>
-                <w:rFonts w:ascii="Arial" w:hAnsi="Arial" w:cs="Arial"/>
-              </w:rPr>
-              <w:t>Funcional</w:t>
-            </w:r>
-          </w:p>
-        </w:tc>
-      </w:tr>
-      <w:tr>
-        <w:trPr>
-          <w:cnfStyle w:val="000000100000" w:firstRow="0" w:lastRow="0" w:firstColumn="0" w:lastColumn="0" w:oddVBand="0" w:evenVBand="0" w:oddHBand="1" w:evenHBand="0" w:firstRowFirstColumn="0" w:firstRowLastColumn="0" w:lastRowFirstColumn="0" w:lastRowLastColumn="0"/>
-          <w:trHeight w:val="1780"/>
-        </w:trPr>
-        <w:tc>
-          <w:tcPr>
-            <w:cnfStyle w:val="001000000000" w:firstRow="0" w:lastRow="0" w:firstColumn="1" w:lastColumn="0" w:oddVBand="0" w:evenVBand="0" w:oddHBand="0" w:evenHBand="0" w:firstRowFirstColumn="0" w:firstRowLastColumn="0" w:lastRowFirstColumn="0" w:lastRowLastColumn="0"/>
-            <w:tcW w:w="2371" w:type="dxa"/>
-          </w:tcPr>
-          <w:p>
-            <w:pPr>
-              <w:rPr>
-                <w:rFonts w:ascii="Arial" w:hAnsi="Arial" w:cs="Arial"/>
-              </w:rPr>
-            </w:pPr>
-            <w:r>
-              <w:rPr>
-                <w:rFonts w:ascii="Arial" w:hAnsi="Arial" w:cs="Arial"/>
-              </w:rPr>
-              <w:t>12</w:t>
-            </w:r>
-          </w:p>
-        </w:tc>
-        <w:tc>
-          <w:tcPr>
-            <w:tcW w:w="2371" w:type="dxa"/>
-          </w:tcPr>
-          <w:p>
-            <w:pPr>
-              <w:spacing w:line="360" w:lineRule="auto"/>
-              <w:cnfStyle w:val="000000100000" w:firstRow="0" w:lastRow="0" w:firstColumn="0" w:lastColumn="0" w:oddVBand="0" w:evenVBand="0" w:oddHBand="1" w:evenHBand="0" w:firstRowFirstColumn="0" w:firstRowLastColumn="0" w:lastRowFirstColumn="0" w:lastRowLastColumn="0"/>
-              <w:rPr>
-                <w:rFonts w:ascii="Arial" w:hAnsi="Arial" w:cs="Arial"/>
-              </w:rPr>
-            </w:pPr>
-            <w:r>
-              <w:rPr>
-                <w:rFonts w:ascii="Arial" w:hAnsi="Arial" w:cs="Arial"/>
-              </w:rPr>
-              <w:t>O gráfico dos sensores de temperatura poderá ser configurado entre 10 e 30 minutos</w:t>
-            </w:r>
-          </w:p>
-        </w:tc>
-        <w:tc>
-          <w:tcPr>
-            <w:tcW w:w="2371" w:type="dxa"/>
-          </w:tcPr>
-          <w:p>
-            <w:pPr>
-              <w:cnfStyle w:val="000000100000" w:firstRow="0" w:lastRow="0" w:firstColumn="0" w:lastColumn="0" w:oddVBand="0" w:evenVBand="0" w:oddHBand="1" w:evenHBand="0" w:firstRowFirstColumn="0" w:firstRowLastColumn="0" w:lastRowFirstColumn="0" w:lastRowLastColumn="0"/>
-              <w:rPr>
-                <w:rFonts w:ascii="Arial" w:hAnsi="Arial" w:cs="Arial"/>
-              </w:rPr>
-            </w:pPr>
-            <w:r>
-              <w:rPr>
-                <w:rFonts w:ascii="Arial" w:hAnsi="Arial" w:cs="Arial"/>
-              </w:rPr>
-              <w:t>Essencial</w:t>
-            </w:r>
-          </w:p>
-        </w:tc>
-        <w:tc>
-          <w:tcPr>
-            <w:tcW w:w="2371" w:type="dxa"/>
-          </w:tcPr>
-          <w:p>
-            <w:pPr>
-              <w:cnfStyle w:val="000000100000" w:firstRow="0" w:lastRow="0" w:firstColumn="0" w:lastColumn="0" w:oddVBand="0" w:evenVBand="0" w:oddHBand="1" w:evenHBand="0" w:firstRowFirstColumn="0" w:firstRowLastColumn="0" w:lastRowFirstColumn="0" w:lastRowLastColumn="0"/>
-              <w:rPr>
-                <w:rFonts w:ascii="Arial" w:hAnsi="Arial" w:cs="Arial"/>
-              </w:rPr>
-            </w:pPr>
-            <w:r>
-              <w:rPr>
-                <w:rFonts w:ascii="Arial" w:hAnsi="Arial" w:cs="Arial"/>
-              </w:rPr>
-              <w:t>Funcional</w:t>
-            </w:r>
-          </w:p>
-        </w:tc>
-      </w:tr>
-      <w:tr>
-        <w:trPr>
-          <w:trHeight w:val="243"/>
-        </w:trPr>
-        <w:tc>
-          <w:tcPr>
-            <w:cnfStyle w:val="001000000000" w:firstRow="0" w:lastRow="0" w:firstColumn="1" w:lastColumn="0" w:oddVBand="0" w:evenVBand="0" w:oddHBand="0" w:evenHBand="0" w:firstRowFirstColumn="0" w:firstRowLastColumn="0" w:lastRowFirstColumn="0" w:lastRowLastColumn="0"/>
-            <w:tcW w:w="2371" w:type="dxa"/>
-          </w:tcPr>
-          <w:p>
-            <w:pPr>
-              <w:rPr>
-                <w:rFonts w:ascii="Arial" w:hAnsi="Arial" w:cs="Arial"/>
-              </w:rPr>
-            </w:pPr>
-            <w:r>
-              <w:rPr>
-                <w:rFonts w:ascii="Arial" w:hAnsi="Arial" w:cs="Arial"/>
-              </w:rPr>
-              <w:t>1</w:t>
-            </w:r>
-            <w:r>
-              <w:rPr>
-                <w:rFonts w:ascii="Arial" w:hAnsi="Arial" w:cs="Arial"/>
-              </w:rPr>
-              <w:t>3</w:t>
-            </w:r>
-          </w:p>
-        </w:tc>
-        <w:tc>
-          <w:tcPr>
-            <w:tcW w:w="2371" w:type="dxa"/>
-          </w:tcPr>
-          <w:p>
-            <w:pPr>
-              <w:spacing w:line="360" w:lineRule="auto"/>
-              <w:cnfStyle w:val="000000000000" w:firstRow="0" w:lastRow="0" w:firstColumn="0" w:lastColumn="0" w:oddVBand="0" w:evenVBand="0" w:oddHBand="0" w:evenHBand="0" w:firstRowFirstColumn="0" w:firstRowLastColumn="0" w:lastRowFirstColumn="0" w:lastRowLastColumn="0"/>
-              <w:rPr>
-                <w:rFonts w:ascii="Arial" w:hAnsi="Arial" w:cs="Arial"/>
-              </w:rPr>
-            </w:pPr>
-          </w:p>
-          <w:p>
-            <w:pPr>
-              <w:spacing w:line="360" w:lineRule="auto"/>
-              <w:cnfStyle w:val="000000000000" w:firstRow="0" w:lastRow="0" w:firstColumn="0" w:lastColumn="0" w:oddVBand="0" w:evenVBand="0" w:oddHBand="0" w:evenHBand="0" w:firstRowFirstColumn="0" w:firstRowLastColumn="0" w:lastRowFirstColumn="0" w:lastRowLastColumn="0"/>
-              <w:rPr>
-                <w:rFonts w:ascii="Arial" w:hAnsi="Arial" w:cs="Arial"/>
-              </w:rPr>
-            </w:pPr>
-            <w:r>
-              <w:rPr>
-                <w:rFonts w:ascii="Arial" w:hAnsi="Arial" w:cs="Arial"/>
-              </w:rPr>
-              <w:t>Para o gráfico de umidade, de preferência nas cores cinza e branco.</w:t>
-            </w:r>
-          </w:p>
-          <w:p>
-            <w:pPr>
-              <w:spacing w:line="360" w:lineRule="auto"/>
-              <w:jc w:val="left"/>
-              <w:cnfStyle w:val="000000000000" w:firstRow="0" w:lastRow="0" w:firstColumn="0" w:lastColumn="0" w:oddVBand="0" w:evenVBand="0" w:oddHBand="0" w:evenHBand="0" w:firstRowFirstColumn="0" w:firstRowLastColumn="0" w:lastRowFirstColumn="0" w:lastRowLastColumn="0"/>
-              <w:rPr>
-                <w:rFonts w:ascii="Arial" w:hAnsi="Arial" w:cs="Arial"/>
-              </w:rPr>
-            </w:pPr>
-          </w:p>
-        </w:tc>
-        <w:tc>
-          <w:tcPr>
-            <w:tcW w:w="2371" w:type="dxa"/>
-          </w:tcPr>
-          <w:p>
-            <w:pPr>
-              <w:cnfStyle w:val="000000000000" w:firstRow="0" w:lastRow="0" w:firstColumn="0" w:lastColumn="0" w:oddVBand="0" w:evenVBand="0" w:oddHBand="0" w:evenHBand="0" w:firstRowFirstColumn="0" w:firstRowLastColumn="0" w:lastRowFirstColumn="0" w:lastRowLastColumn="0"/>
-              <w:rPr>
-                <w:rFonts w:ascii="Arial" w:hAnsi="Arial" w:cs="Arial"/>
-              </w:rPr>
-            </w:pPr>
-            <w:r>
-              <w:rPr>
-                <w:rFonts w:ascii="Arial" w:hAnsi="Arial" w:cs="Arial"/>
-              </w:rPr>
-              <w:t>Desejável</w:t>
-            </w:r>
-          </w:p>
-        </w:tc>
-        <w:tc>
-          <w:tcPr>
-            <w:tcW w:w="2371" w:type="dxa"/>
-          </w:tcPr>
-          <w:p>
-            <w:pPr>
-              <w:cnfStyle w:val="000000000000" w:firstRow="0" w:lastRow="0" w:firstColumn="0" w:lastColumn="0" w:oddVBand="0" w:evenVBand="0" w:oddHBand="0" w:evenHBand="0" w:firstRowFirstColumn="0" w:firstRowLastColumn="0" w:lastRowFirstColumn="0" w:lastRowLastColumn="0"/>
-              <w:rPr>
-                <w:rFonts w:ascii="Arial" w:hAnsi="Arial" w:cs="Arial"/>
-              </w:rPr>
-            </w:pPr>
-            <w:r>
-              <w:rPr>
-                <w:rFonts w:ascii="Arial" w:hAnsi="Arial" w:cs="Arial"/>
-              </w:rPr>
-              <w:t>Não funcional</w:t>
-            </w:r>
-          </w:p>
-        </w:tc>
-      </w:tr>
-      <w:tr>
-        <w:trPr>
-          <w:cnfStyle w:val="000000100000" w:firstRow="0" w:lastRow="0" w:firstColumn="0" w:lastColumn="0" w:oddVBand="0" w:evenVBand="0" w:oddHBand="1" w:evenHBand="0" w:firstRowFirstColumn="0" w:firstRowLastColumn="0" w:lastRowFirstColumn="0" w:lastRowLastColumn="0"/>
-          <w:trHeight w:val="243"/>
-        </w:trPr>
-        <w:tc>
-          <w:tcPr>
-            <w:cnfStyle w:val="001000000000" w:firstRow="0" w:lastRow="0" w:firstColumn="1" w:lastColumn="0" w:oddVBand="0" w:evenVBand="0" w:oddHBand="0" w:evenHBand="0" w:firstRowFirstColumn="0" w:firstRowLastColumn="0" w:lastRowFirstColumn="0" w:lastRowLastColumn="0"/>
-            <w:tcW w:w="2371" w:type="dxa"/>
-          </w:tcPr>
-          <w:p>
-            <w:pPr>
-              <w:rPr>
-                <w:rFonts w:ascii="Arial" w:hAnsi="Arial" w:cs="Arial"/>
-              </w:rPr>
-            </w:pPr>
-            <w:r>
-              <w:rPr>
-                <w:rFonts w:ascii="Arial" w:hAnsi="Arial" w:cs="Arial"/>
-              </w:rPr>
-              <w:t>15</w:t>
-            </w:r>
-          </w:p>
-        </w:tc>
-        <w:tc>
-          <w:tcPr>
-            <w:tcW w:w="2371" w:type="dxa"/>
-          </w:tcPr>
-          <w:p>
-            <w:pPr>
-              <w:spacing w:line="360" w:lineRule="auto"/>
-              <w:cnfStyle w:val="000000100000" w:firstRow="0" w:lastRow="0" w:firstColumn="0" w:lastColumn="0" w:oddVBand="0" w:evenVBand="0" w:oddHBand="1" w:evenHBand="0" w:firstRowFirstColumn="0" w:firstRowLastColumn="0" w:lastRowFirstColumn="0" w:lastRowLastColumn="0"/>
-              <w:rPr>
-                <w:rFonts w:ascii="Arial" w:hAnsi="Arial" w:cs="Arial"/>
-              </w:rPr>
-            </w:pPr>
-          </w:p>
-          <w:p>
-            <w:pPr>
-              <w:spacing w:line="360" w:lineRule="auto"/>
-              <w:cnfStyle w:val="000000100000" w:firstRow="0" w:lastRow="0" w:firstColumn="0" w:lastColumn="0" w:oddVBand="0" w:evenVBand="0" w:oddHBand="1" w:evenHBand="0" w:firstRowFirstColumn="0" w:firstRowLastColumn="0" w:lastRowFirstColumn="0" w:lastRowLastColumn="0"/>
-              <w:rPr>
-                <w:rFonts w:ascii="Arial" w:hAnsi="Arial" w:cs="Arial"/>
-              </w:rPr>
-            </w:pPr>
             <w:r>
               <w:rPr>
                 <w:rFonts w:ascii="Arial" w:hAnsi="Arial" w:cs="Arial"/>
               </w:rPr>
               <w:t>Para o gráfico de temperatura, de preferência na cor vermelha e azul.</w:t>
             </w:r>
-          </w:p>
-          <w:p>
-            <w:pPr>
-              <w:spacing w:line="360" w:lineRule="auto"/>
-              <w:cnfStyle w:val="000000100000" w:firstRow="0" w:lastRow="0" w:firstColumn="0" w:lastColumn="0" w:oddVBand="0" w:evenVBand="0" w:oddHBand="1" w:evenHBand="0" w:firstRowFirstColumn="0" w:firstRowLastColumn="0" w:lastRowFirstColumn="0" w:lastRowLastColumn="0"/>
-              <w:rPr>
-                <w:rFonts w:ascii="Arial" w:hAnsi="Arial" w:cs="Arial"/>
-              </w:rPr>
-            </w:pPr>
           </w:p>
         </w:tc>
         <w:tc>
@@ -5946,36 +5796,12 @@
                 <w:rFonts w:ascii="Arial" w:hAnsi="Arial" w:cs="Arial"/>
               </w:rPr>
             </w:pPr>
-          </w:p>
-          <w:p>
-            <w:pPr>
-              <w:tabs>
-                <w:tab w:val="left" w:pos="1316"/>
-              </w:tabs>
-              <w:spacing w:line="360" w:lineRule="auto"/>
-              <w:cnfStyle w:val="000000000000" w:firstRow="0" w:lastRow="0" w:firstColumn="0" w:lastColumn="0" w:oddVBand="0" w:evenVBand="0" w:oddHBand="0" w:evenHBand="0" w:firstRowFirstColumn="0" w:firstRowLastColumn="0" w:lastRowFirstColumn="0" w:lastRowLastColumn="0"/>
-              <w:rPr>
-                <w:rFonts w:ascii="Arial" w:hAnsi="Arial" w:cs="Arial"/>
-              </w:rPr>
-            </w:pPr>
             <w:r>
               <w:rPr>
                 <w:rFonts w:ascii="Arial" w:hAnsi="Arial" w:cs="Arial"/>
               </w:rPr>
               <w:t>Caso a página caia, o suporte de manutenção deverá vir imediatamente para solucionar o problema da página.</w:t>
             </w:r>
-          </w:p>
-          <w:p>
-            <w:pPr>
-              <w:tabs>
-                <w:tab w:val="left" w:pos="1316"/>
-              </w:tabs>
-              <w:spacing w:line="360" w:lineRule="auto"/>
-              <w:cnfStyle w:val="000000000000" w:firstRow="0" w:lastRow="0" w:firstColumn="0" w:lastColumn="0" w:oddVBand="0" w:evenVBand="0" w:oddHBand="0" w:evenHBand="0" w:firstRowFirstColumn="0" w:firstRowLastColumn="0" w:lastRowFirstColumn="0" w:lastRowLastColumn="0"/>
-              <w:rPr>
-                <w:rFonts w:ascii="Arial" w:hAnsi="Arial" w:cs="Arial"/>
-              </w:rPr>
-            </w:pPr>
           </w:p>
         </w:tc>
         <w:tc>
@@ -6020,7 +5846,7 @@
     </w:tbl>
     <w:p>
       <w:pPr>
-        <w:pStyle w:val="Heading2"/>
+        <w:pStyle w:val="Ttulo2"/>
         <w:ind w:firstLine="0"/>
       </w:pPr>
     </w:p>
@@ -6043,10 +5869,11 @@
     </w:p>
     <w:p>
       <w:pPr>
-        <w:pStyle w:val="Heading2"/>
+        <w:pStyle w:val="Ttulo2"/>
       </w:pPr>
       <w:bookmarkStart w:id="42" w:name="_Toc145587279"/>
       <w:r>
+        <w:lastRenderedPageBreak/>
         <w:t>5.6 TABELA DA EQUIPE</w:t>
       </w:r>
       <w:bookmarkEnd w:id="42"/>
@@ -6061,7 +5888,7 @@
     </w:p>
     <w:tbl>
       <w:tblPr>
-        <w:tblStyle w:val="GridTable4-Accent3"/>
+        <w:tblStyle w:val="TabeladeGrade4-nfase3"/>
         <w:tblW w:w="9988" w:type="dxa"/>
         <w:jc w:val="center"/>
         <w:tblLook w:val="04A0" w:firstRow="1" w:lastRow="0" w:firstColumn="1" w:lastColumn="0" w:noHBand="0" w:noVBand="1"/>
@@ -7188,18 +7015,19 @@
     </w:tbl>
     <w:p>
       <w:pPr>
-        <w:pStyle w:val="Heading2"/>
+        <w:pStyle w:val="Ttulo2"/>
       </w:pPr>
       <w:bookmarkStart w:id="44" w:name="_Toc145587280"/>
       <w:bookmarkEnd w:id="43"/>
       <w:r>
+        <w:lastRenderedPageBreak/>
         <w:t>5.7 PRMISSAS E RESTRIÇÕES</w:t>
       </w:r>
       <w:bookmarkEnd w:id="44"/>
     </w:p>
     <w:p>
       <w:pPr>
-        <w:pStyle w:val="Heading3"/>
+        <w:pStyle w:val="Ttulo3"/>
         <w:jc w:val="both"/>
       </w:pPr>
       <w:bookmarkStart w:id="45" w:name="_Toc145587281"/>
@@ -7499,7 +7327,7 @@
     </w:p>
     <w:p>
       <w:pPr>
-        <w:pStyle w:val="Heading3"/>
+        <w:pStyle w:val="Ttulo3"/>
         <w:spacing w:before="240"/>
         <w:jc w:val="both"/>
       </w:pPr>
@@ -7639,6 +7467,7 @@
           <w:sz w:val="24"/>
           <w:szCs w:val="24"/>
         </w:rPr>
+        <w:lastRenderedPageBreak/>
         <w:t>- Ambiente não armazena uma quantidade maior do que o lote pré-estabelecido.</w:t>
       </w:r>
     </w:p>
@@ -7673,7 +7502,7 @@
 </file>
 
 <file path=word/endnotes.xml><?xml version="1.0" encoding="utf-8"?>
-<w:endnotes xmlns:wpc="http://schemas.microsoft.com/office/word/2010/wordprocessingCanvas" xmlns:cx="http://schemas.microsoft.com/office/drawing/2014/chartex" xmlns:cx1="http://schemas.microsoft.com/office/drawing/2015/9/8/chartex" xmlns:cx2="http://schemas.microsoft.com/office/drawing/2015/10/21/chartex" xmlns:cx3="http://schemas.microsoft.com/office/drawing/2016/5/9/chartex" xmlns:cx4="http://schemas.microsoft.com/office/drawing/2016/5/10/chartex" xmlns:cx5="http://schemas.microsoft.com/office/drawing/2016/5/11/chartex" xmlns:cx6="http://schemas.microsoft.com/office/drawing/2016/5/12/chartex" xmlns:cx7="http://schemas.microsoft.com/office/drawing/2016/5/13/chartex" xmlns:cx8="http://schemas.microsoft.com/office/drawing/2016/5/14/chartex" xmlns:mc="http://schemas.openxmlformats.org/markup-compatibility/2006" xmlns:aink="http://schemas.microsoft.com/office/drawing/2016/ink" xmlns:am3d="http://schemas.microsoft.com/office/drawing/2017/model3d" xmlns:o="urn:schemas-microsoft-com:office:office" xmlns:oel="http://schemas.microsoft.com/office/2019/extlst" xmlns:r="http://schemas.openxmlformats.org/officeDocument/2006/relationships" xmlns:m="http://schemas.openxmlformats.org/officeDocument/2006/math" xmlns:v="urn:schemas-microsoft-com:vml" xmlns:wp14="http://schemas.microsoft.com/office/word/2010/wordprocessingDrawing" xmlns:wp="http://schemas.openxmlformats.org/drawingml/2006/wordprocessingDrawing" xmlns:w10="urn:schemas-microsoft-com:office:word" xmlns:w="http://schemas.openxmlformats.org/wordprocessingml/2006/main" xmlns:w14="http://schemas.microsoft.com/office/word/2010/wordml" xmlns:w15="http://schemas.microsoft.com/office/word/2012/wordml" xmlns:w16cex="http://schemas.microsoft.com/office/word/2018/wordml/cex" xmlns:w16cid="http://schemas.microsoft.com/office/word/2016/wordml/cid" xmlns:w16="http://schemas.microsoft.com/office/word/2018/wordml" xmlns:w16du="http://schemas.microsoft.com/office/word/2023/wordml/word16du" xmlns:w16sdtdh="http://schemas.microsoft.com/office/word/2020/wordml/sdtdatahash" xmlns:w16se="http://schemas.microsoft.com/office/word/2015/wordml/symex" xmlns:wpg="http://schemas.microsoft.com/office/word/2010/wordprocessingGroup" xmlns:wpi="http://schemas.microsoft.com/office/word/2010/wordprocessingInk" xmlns:wne="http://schemas.microsoft.com/office/word/2006/wordml" xmlns:wps="http://schemas.microsoft.com/office/word/2010/wordprocessingShape" mc:Ignorable="w14 w15 w16se w16cid w16 w16cex w16sdtdh w16du wp14">
+<w:endnotes xmlns:wpc="http://schemas.microsoft.com/office/word/2010/wordprocessingCanvas" xmlns:cx="http://schemas.microsoft.com/office/drawing/2014/chartex" xmlns:cx1="http://schemas.microsoft.com/office/drawing/2015/9/8/chartex" xmlns:cx2="http://schemas.microsoft.com/office/drawing/2015/10/21/chartex" xmlns:cx3="http://schemas.microsoft.com/office/drawing/2016/5/9/chartex" xmlns:cx4="http://schemas.microsoft.com/office/drawing/2016/5/10/chartex" xmlns:cx5="http://schemas.microsoft.com/office/drawing/2016/5/11/chartex" xmlns:cx6="http://schemas.microsoft.com/office/drawing/2016/5/12/chartex" xmlns:cx7="http://schemas.microsoft.com/office/drawing/2016/5/13/chartex" xmlns:cx8="http://schemas.microsoft.com/office/drawing/2016/5/14/chartex" xmlns:mc="http://schemas.openxmlformats.org/markup-compatibility/2006" xmlns:aink="http://schemas.microsoft.com/office/drawing/2016/ink" xmlns:am3d="http://schemas.microsoft.com/office/drawing/2017/model3d" xmlns:o="urn:schemas-microsoft-com:office:office" xmlns:oel="http://schemas.microsoft.com/office/2019/extlst" xmlns:r="http://schemas.openxmlformats.org/officeDocument/2006/relationships" xmlns:m="http://schemas.openxmlformats.org/officeDocument/2006/math" xmlns:v="urn:schemas-microsoft-com:vml" xmlns:wp14="http://schemas.microsoft.com/office/word/2010/wordprocessingDrawing" xmlns:wp="http://schemas.openxmlformats.org/drawingml/2006/wordprocessingDrawing" xmlns:w10="urn:schemas-microsoft-com:office:word" xmlns:w="http://schemas.openxmlformats.org/wordprocessingml/2006/main" xmlns:w14="http://schemas.microsoft.com/office/word/2010/wordml" xmlns:w15="http://schemas.microsoft.com/office/word/2012/wordml" xmlns:w16cex="http://schemas.microsoft.com/office/word/2018/wordml/cex" xmlns:w16cid="http://schemas.microsoft.com/office/word/2016/wordml/cid" xmlns:w16="http://schemas.microsoft.com/office/word/2018/wordml" xmlns:w16sdtdh="http://schemas.microsoft.com/office/word/2020/wordml/sdtdatahash" xmlns:w16se="http://schemas.microsoft.com/office/word/2015/wordml/symex" xmlns:wpg="http://schemas.microsoft.com/office/word/2010/wordprocessingGroup" xmlns:wpi="http://schemas.microsoft.com/office/word/2010/wordprocessingInk" xmlns:wne="http://schemas.microsoft.com/office/word/2006/wordml" xmlns:wps="http://schemas.microsoft.com/office/word/2010/wordprocessingShape" mc:Ignorable="w14 w15 w16se w16cid w16 w16cex w16sdtdh wp14">
   <w:endnote w:type="separator" w:id="-1">
     <w:p>
       <w:pPr>
@@ -7705,7 +7534,7 @@
 </file>
 
 <file path=word/footer1.xml><?xml version="1.0" encoding="utf-8"?>
-<w:ftr xmlns:wpc="http://schemas.microsoft.com/office/word/2010/wordprocessingCanvas" xmlns:cx="http://schemas.microsoft.com/office/drawing/2014/chartex" xmlns:cx1="http://schemas.microsoft.com/office/drawing/2015/9/8/chartex" xmlns:cx2="http://schemas.microsoft.com/office/drawing/2015/10/21/chartex" xmlns:cx3="http://schemas.microsoft.com/office/drawing/2016/5/9/chartex" xmlns:cx4="http://schemas.microsoft.com/office/drawing/2016/5/10/chartex" xmlns:cx5="http://schemas.microsoft.com/office/drawing/2016/5/11/chartex" xmlns:cx6="http://schemas.microsoft.com/office/drawing/2016/5/12/chartex" xmlns:cx7="http://schemas.microsoft.com/office/drawing/2016/5/13/chartex" xmlns:cx8="http://schemas.microsoft.com/office/drawing/2016/5/14/chartex" xmlns:mc="http://schemas.openxmlformats.org/markup-compatibility/2006" xmlns:aink="http://schemas.microsoft.com/office/drawing/2016/ink" xmlns:am3d="http://schemas.microsoft.com/office/drawing/2017/model3d" xmlns:o="urn:schemas-microsoft-com:office:office" xmlns:oel="http://schemas.microsoft.com/office/2019/extlst" xmlns:r="http://schemas.openxmlformats.org/officeDocument/2006/relationships" xmlns:m="http://schemas.openxmlformats.org/officeDocument/2006/math" xmlns:v="urn:schemas-microsoft-com:vml" xmlns:wp14="http://schemas.microsoft.com/office/word/2010/wordprocessingDrawing" xmlns:wp="http://schemas.openxmlformats.org/drawingml/2006/wordprocessingDrawing" xmlns:w10="urn:schemas-microsoft-com:office:word" xmlns:w="http://schemas.openxmlformats.org/wordprocessingml/2006/main" xmlns:w14="http://schemas.microsoft.com/office/word/2010/wordml" xmlns:w15="http://schemas.microsoft.com/office/word/2012/wordml" xmlns:w16cex="http://schemas.microsoft.com/office/word/2018/wordml/cex" xmlns:w16cid="http://schemas.microsoft.com/office/word/2016/wordml/cid" xmlns:w16="http://schemas.microsoft.com/office/word/2018/wordml" xmlns:w16du="http://schemas.microsoft.com/office/word/2023/wordml/word16du" xmlns:w16sdtdh="http://schemas.microsoft.com/office/word/2020/wordml/sdtdatahash" xmlns:w16se="http://schemas.microsoft.com/office/word/2015/wordml/symex" xmlns:wpg="http://schemas.microsoft.com/office/word/2010/wordprocessingGroup" xmlns:wpi="http://schemas.microsoft.com/office/word/2010/wordprocessingInk" xmlns:wne="http://schemas.microsoft.com/office/word/2006/wordml" xmlns:wps="http://schemas.microsoft.com/office/word/2010/wordprocessingShape" mc:Ignorable="w14 w15 w16se w16cid w16 w16cex w16sdtdh w16du wp14">
+<w:ftr xmlns:wpc="http://schemas.microsoft.com/office/word/2010/wordprocessingCanvas" xmlns:cx="http://schemas.microsoft.com/office/drawing/2014/chartex" xmlns:cx1="http://schemas.microsoft.com/office/drawing/2015/9/8/chartex" xmlns:cx2="http://schemas.microsoft.com/office/drawing/2015/10/21/chartex" xmlns:cx3="http://schemas.microsoft.com/office/drawing/2016/5/9/chartex" xmlns:cx4="http://schemas.microsoft.com/office/drawing/2016/5/10/chartex" xmlns:cx5="http://schemas.microsoft.com/office/drawing/2016/5/11/chartex" xmlns:cx6="http://schemas.microsoft.com/office/drawing/2016/5/12/chartex" xmlns:cx7="http://schemas.microsoft.com/office/drawing/2016/5/13/chartex" xmlns:cx8="http://schemas.microsoft.com/office/drawing/2016/5/14/chartex" xmlns:mc="http://schemas.openxmlformats.org/markup-compatibility/2006" xmlns:aink="http://schemas.microsoft.com/office/drawing/2016/ink" xmlns:am3d="http://schemas.microsoft.com/office/drawing/2017/model3d" xmlns:o="urn:schemas-microsoft-com:office:office" xmlns:oel="http://schemas.microsoft.com/office/2019/extlst" xmlns:r="http://schemas.openxmlformats.org/officeDocument/2006/relationships" xmlns:m="http://schemas.openxmlformats.org/officeDocument/2006/math" xmlns:v="urn:schemas-microsoft-com:vml" xmlns:wp14="http://schemas.microsoft.com/office/word/2010/wordprocessingDrawing" xmlns:wp="http://schemas.openxmlformats.org/drawingml/2006/wordprocessingDrawing" xmlns:w10="urn:schemas-microsoft-com:office:word" xmlns:w="http://schemas.openxmlformats.org/wordprocessingml/2006/main" xmlns:w14="http://schemas.microsoft.com/office/word/2010/wordml" xmlns:w15="http://schemas.microsoft.com/office/word/2012/wordml" xmlns:w16cex="http://schemas.microsoft.com/office/word/2018/wordml/cex" xmlns:w16cid="http://schemas.microsoft.com/office/word/2016/wordml/cid" xmlns:w16="http://schemas.microsoft.com/office/word/2018/wordml" xmlns:w16sdtdh="http://schemas.microsoft.com/office/word/2020/wordml/sdtdatahash" xmlns:w16se="http://schemas.microsoft.com/office/word/2015/wordml/symex" xmlns:wpg="http://schemas.microsoft.com/office/word/2010/wordprocessingGroup" xmlns:wpi="http://schemas.microsoft.com/office/word/2010/wordprocessingInk" xmlns:wne="http://schemas.microsoft.com/office/word/2006/wordml" xmlns:wps="http://schemas.microsoft.com/office/word/2010/wordprocessingShape" mc:Ignorable="w14 w15 w16se w16cid w16 w16cex w16sdtdh wp14">
   <w:sdt>
     <w:sdtPr>
       <w:id w:val="-1059779378"/>
@@ -7714,11 +7543,10 @@
         <w:docPartUnique/>
       </w:docPartObj>
     </w:sdtPr>
-    <w:sdtEndPr/>
     <w:sdtContent>
       <w:p>
         <w:pPr>
-          <w:pStyle w:val="Footer"/>
+          <w:pStyle w:val="Rodap"/>
           <w:jc w:val="right"/>
         </w:pPr>
         <w:r>
@@ -7741,14 +7569,14 @@
   </w:sdt>
   <w:p>
     <w:pPr>
-      <w:pStyle w:val="Footer"/>
+      <w:pStyle w:val="Rodap"/>
     </w:pPr>
   </w:p>
 </w:ftr>
 </file>
 
 <file path=word/footnotes.xml><?xml version="1.0" encoding="utf-8"?>
-<w:footnotes xmlns:wpc="http://schemas.microsoft.com/office/word/2010/wordprocessingCanvas" xmlns:cx="http://schemas.microsoft.com/office/drawing/2014/chartex" xmlns:cx1="http://schemas.microsoft.com/office/drawing/2015/9/8/chartex" xmlns:cx2="http://schemas.microsoft.com/office/drawing/2015/10/21/chartex" xmlns:cx3="http://schemas.microsoft.com/office/drawing/2016/5/9/chartex" xmlns:cx4="http://schemas.microsoft.com/office/drawing/2016/5/10/chartex" xmlns:cx5="http://schemas.microsoft.com/office/drawing/2016/5/11/chartex" xmlns:cx6="http://schemas.microsoft.com/office/drawing/2016/5/12/chartex" xmlns:cx7="http://schemas.microsoft.com/office/drawing/2016/5/13/chartex" xmlns:cx8="http://schemas.microsoft.com/office/drawing/2016/5/14/chartex" xmlns:mc="http://schemas.openxmlformats.org/markup-compatibility/2006" xmlns:aink="http://schemas.microsoft.com/office/drawing/2016/ink" xmlns:am3d="http://schemas.microsoft.com/office/drawing/2017/model3d" xmlns:o="urn:schemas-microsoft-com:office:office" xmlns:oel="http://schemas.microsoft.com/office/2019/extlst" xmlns:r="http://schemas.openxmlformats.org/officeDocument/2006/relationships" xmlns:m="http://schemas.openxmlformats.org/officeDocument/2006/math" xmlns:v="urn:schemas-microsoft-com:vml" xmlns:wp14="http://schemas.microsoft.com/office/word/2010/wordprocessingDrawing" xmlns:wp="http://schemas.openxmlformats.org/drawingml/2006/wordprocessingDrawing" xmlns:w10="urn:schemas-microsoft-com:office:word" xmlns:w="http://schemas.openxmlformats.org/wordprocessingml/2006/main" xmlns:w14="http://schemas.microsoft.com/office/word/2010/wordml" xmlns:w15="http://schemas.microsoft.com/office/word/2012/wordml" xmlns:w16cex="http://schemas.microsoft.com/office/word/2018/wordml/cex" xmlns:w16cid="http://schemas.microsoft.com/office/word/2016/wordml/cid" xmlns:w16="http://schemas.microsoft.com/office/word/2018/wordml" xmlns:w16du="http://schemas.microsoft.com/office/word/2023/wordml/word16du" xmlns:w16sdtdh="http://schemas.microsoft.com/office/word/2020/wordml/sdtdatahash" xmlns:w16se="http://schemas.microsoft.com/office/word/2015/wordml/symex" xmlns:wpg="http://schemas.microsoft.com/office/word/2010/wordprocessingGroup" xmlns:wpi="http://schemas.microsoft.com/office/word/2010/wordprocessingInk" xmlns:wne="http://schemas.microsoft.com/office/word/2006/wordml" xmlns:wps="http://schemas.microsoft.com/office/word/2010/wordprocessingShape" mc:Ignorable="w14 w15 w16se w16cid w16 w16cex w16sdtdh w16du wp14">
+<w:footnotes xmlns:wpc="http://schemas.microsoft.com/office/word/2010/wordprocessingCanvas" xmlns:cx="http://schemas.microsoft.com/office/drawing/2014/chartex" xmlns:cx1="http://schemas.microsoft.com/office/drawing/2015/9/8/chartex" xmlns:cx2="http://schemas.microsoft.com/office/drawing/2015/10/21/chartex" xmlns:cx3="http://schemas.microsoft.com/office/drawing/2016/5/9/chartex" xmlns:cx4="http://schemas.microsoft.com/office/drawing/2016/5/10/chartex" xmlns:cx5="http://schemas.microsoft.com/office/drawing/2016/5/11/chartex" xmlns:cx6="http://schemas.microsoft.com/office/drawing/2016/5/12/chartex" xmlns:cx7="http://schemas.microsoft.com/office/drawing/2016/5/13/chartex" xmlns:cx8="http://schemas.microsoft.com/office/drawing/2016/5/14/chartex" xmlns:mc="http://schemas.openxmlformats.org/markup-compatibility/2006" xmlns:aink="http://schemas.microsoft.com/office/drawing/2016/ink" xmlns:am3d="http://schemas.microsoft.com/office/drawing/2017/model3d" xmlns:o="urn:schemas-microsoft-com:office:office" xmlns:oel="http://schemas.microsoft.com/office/2019/extlst" xmlns:r="http://schemas.openxmlformats.org/officeDocument/2006/relationships" xmlns:m="http://schemas.openxmlformats.org/officeDocument/2006/math" xmlns:v="urn:schemas-microsoft-com:vml" xmlns:wp14="http://schemas.microsoft.com/office/word/2010/wordprocessingDrawing" xmlns:wp="http://schemas.openxmlformats.org/drawingml/2006/wordprocessingDrawing" xmlns:w10="urn:schemas-microsoft-com:office:word" xmlns:w="http://schemas.openxmlformats.org/wordprocessingml/2006/main" xmlns:w14="http://schemas.microsoft.com/office/word/2010/wordml" xmlns:w15="http://schemas.microsoft.com/office/word/2012/wordml" xmlns:w16cex="http://schemas.microsoft.com/office/word/2018/wordml/cex" xmlns:w16cid="http://schemas.microsoft.com/office/word/2016/wordml/cid" xmlns:w16="http://schemas.microsoft.com/office/word/2018/wordml" xmlns:w16sdtdh="http://schemas.microsoft.com/office/word/2020/wordml/sdtdatahash" xmlns:w16se="http://schemas.microsoft.com/office/word/2015/wordml/symex" xmlns:wpg="http://schemas.microsoft.com/office/word/2010/wordprocessingGroup" xmlns:wpi="http://schemas.microsoft.com/office/word/2010/wordprocessingInk" xmlns:wne="http://schemas.microsoft.com/office/word/2006/wordml" xmlns:wps="http://schemas.microsoft.com/office/word/2010/wordprocessingShape" mc:Ignorable="w14 w15 w16se w16cid w16 w16cex w16sdtdh wp14">
   <w:footnote w:type="separator" w:id="-1">
     <w:p>
       <w:pPr>
@@ -7780,7 +7608,7 @@
 </file>
 
 <file path=word/numbering.xml><?xml version="1.0" encoding="utf-8"?>
-<w:numbering xmlns:wpc="http://schemas.microsoft.com/office/word/2010/wordprocessingCanvas" xmlns:cx="http://schemas.microsoft.com/office/drawing/2014/chartex" xmlns:cx1="http://schemas.microsoft.com/office/drawing/2015/9/8/chartex" xmlns:cx2="http://schemas.microsoft.com/office/drawing/2015/10/21/chartex" xmlns:cx3="http://schemas.microsoft.com/office/drawing/2016/5/9/chartex" xmlns:cx4="http://schemas.microsoft.com/office/drawing/2016/5/10/chartex" xmlns:cx5="http://schemas.microsoft.com/office/drawing/2016/5/11/chartex" xmlns:cx6="http://schemas.microsoft.com/office/drawing/2016/5/12/chartex" xmlns:cx7="http://schemas.microsoft.com/office/drawing/2016/5/13/chartex" xmlns:cx8="http://schemas.microsoft.com/office/drawing/2016/5/14/chartex" xmlns:mc="http://schemas.openxmlformats.org/markup-compatibility/2006" xmlns:aink="http://schemas.microsoft.com/office/drawing/2016/ink" xmlns:am3d="http://schemas.microsoft.com/office/drawing/2017/model3d" xmlns:o="urn:schemas-microsoft-com:office:office" xmlns:oel="http://schemas.microsoft.com/office/2019/extlst" xmlns:r="http://schemas.openxmlformats.org/officeDocument/2006/relationships" xmlns:m="http://schemas.openxmlformats.org/officeDocument/2006/math" xmlns:v="urn:schemas-microsoft-com:vml" xmlns:wp14="http://schemas.microsoft.com/office/word/2010/wordprocessingDrawing" xmlns:wp="http://schemas.openxmlformats.org/drawingml/2006/wordprocessingDrawing" xmlns:w10="urn:schemas-microsoft-com:office:word" xmlns:w="http://schemas.openxmlformats.org/wordprocessingml/2006/main" xmlns:w14="http://schemas.microsoft.com/office/word/2010/wordml" xmlns:w15="http://schemas.microsoft.com/office/word/2012/wordml" xmlns:w16cex="http://schemas.microsoft.com/office/word/2018/wordml/cex" xmlns:w16cid="http://schemas.microsoft.com/office/word/2016/wordml/cid" xmlns:w16="http://schemas.microsoft.com/office/word/2018/wordml" xmlns:w16du="http://schemas.microsoft.com/office/word/2023/wordml/word16du" xmlns:w16sdtdh="http://schemas.microsoft.com/office/word/2020/wordml/sdtdatahash" xmlns:w16se="http://schemas.microsoft.com/office/word/2015/wordml/symex" xmlns:wpg="http://schemas.microsoft.com/office/word/2010/wordprocessingGroup" xmlns:wpi="http://schemas.microsoft.com/office/word/2010/wordprocessingInk" xmlns:wne="http://schemas.microsoft.com/office/word/2006/wordml" xmlns:wps="http://schemas.microsoft.com/office/word/2010/wordprocessingShape" mc:Ignorable="w14 w15 w16se w16cid w16 w16cex w16sdtdh w16du wp14">
+<w:numbering xmlns:wpc="http://schemas.microsoft.com/office/word/2010/wordprocessingCanvas" xmlns:cx="http://schemas.microsoft.com/office/drawing/2014/chartex" xmlns:cx1="http://schemas.microsoft.com/office/drawing/2015/9/8/chartex" xmlns:cx2="http://schemas.microsoft.com/office/drawing/2015/10/21/chartex" xmlns:cx3="http://schemas.microsoft.com/office/drawing/2016/5/9/chartex" xmlns:cx4="http://schemas.microsoft.com/office/drawing/2016/5/10/chartex" xmlns:cx5="http://schemas.microsoft.com/office/drawing/2016/5/11/chartex" xmlns:cx6="http://schemas.microsoft.com/office/drawing/2016/5/12/chartex" xmlns:cx7="http://schemas.microsoft.com/office/drawing/2016/5/13/chartex" xmlns:cx8="http://schemas.microsoft.com/office/drawing/2016/5/14/chartex" xmlns:mc="http://schemas.openxmlformats.org/markup-compatibility/2006" xmlns:aink="http://schemas.microsoft.com/office/drawing/2016/ink" xmlns:am3d="http://schemas.microsoft.com/office/drawing/2017/model3d" xmlns:o="urn:schemas-microsoft-com:office:office" xmlns:oel="http://schemas.microsoft.com/office/2019/extlst" xmlns:r="http://schemas.openxmlformats.org/officeDocument/2006/relationships" xmlns:m="http://schemas.openxmlformats.org/officeDocument/2006/math" xmlns:v="urn:schemas-microsoft-com:vml" xmlns:wp14="http://schemas.microsoft.com/office/word/2010/wordprocessingDrawing" xmlns:wp="http://schemas.openxmlformats.org/drawingml/2006/wordprocessingDrawing" xmlns:w10="urn:schemas-microsoft-com:office:word" xmlns:w="http://schemas.openxmlformats.org/wordprocessingml/2006/main" xmlns:w14="http://schemas.microsoft.com/office/word/2010/wordml" xmlns:w15="http://schemas.microsoft.com/office/word/2012/wordml" xmlns:w16cex="http://schemas.microsoft.com/office/word/2018/wordml/cex" xmlns:w16cid="http://schemas.microsoft.com/office/word/2016/wordml/cid" xmlns:w16="http://schemas.microsoft.com/office/word/2018/wordml" xmlns:w16sdtdh="http://schemas.microsoft.com/office/word/2020/wordml/sdtdatahash" xmlns:w16se="http://schemas.microsoft.com/office/word/2015/wordml/symex" xmlns:wpg="http://schemas.microsoft.com/office/word/2010/wordprocessingGroup" xmlns:wpi="http://schemas.microsoft.com/office/word/2010/wordprocessingInk" xmlns:wne="http://schemas.microsoft.com/office/word/2006/wordml" xmlns:wps="http://schemas.microsoft.com/office/word/2010/wordprocessingShape" mc:Ignorable="w14 w15 w16se w16cid w16 w16cex w16sdtdh wp14">
   <w:abstractNum w:abstractNumId="0" w15:restartNumberingAfterBreak="0">
     <w:nsid w:val="16E04101"/>
     <w:multiLevelType w:val="hybridMultilevel"/>
@@ -8667,7 +8495,7 @@
 </file>
 
 <file path=word/styles.xml><?xml version="1.0" encoding="utf-8"?>
-<w:styles xmlns:mc="http://schemas.openxmlformats.org/markup-compatibility/2006" xmlns:r="http://schemas.openxmlformats.org/officeDocument/2006/relationships" xmlns:w="http://schemas.openxmlformats.org/wordprocessingml/2006/main" xmlns:w14="http://schemas.microsoft.com/office/word/2010/wordml" xmlns:w15="http://schemas.microsoft.com/office/word/2012/wordml" xmlns:w16cex="http://schemas.microsoft.com/office/word/2018/wordml/cex" xmlns:w16cid="http://schemas.microsoft.com/office/word/2016/wordml/cid" xmlns:w16="http://schemas.microsoft.com/office/word/2018/wordml" xmlns:w16du="http://schemas.microsoft.com/office/word/2023/wordml/word16du" xmlns:w16sdtdh="http://schemas.microsoft.com/office/word/2020/wordml/sdtdatahash" xmlns:w16se="http://schemas.microsoft.com/office/word/2015/wordml/symex" mc:Ignorable="w14 w15 w16se w16cid w16 w16cex w16sdtdh w16du">
+<w:styles xmlns:mc="http://schemas.openxmlformats.org/markup-compatibility/2006" xmlns:r="http://schemas.openxmlformats.org/officeDocument/2006/relationships" xmlns:w="http://schemas.openxmlformats.org/wordprocessingml/2006/main" xmlns:w14="http://schemas.microsoft.com/office/word/2010/wordml" xmlns:w15="http://schemas.microsoft.com/office/word/2012/wordml" xmlns:w16cex="http://schemas.microsoft.com/office/word/2018/wordml/cex" xmlns:w16cid="http://schemas.microsoft.com/office/word/2016/wordml/cid" xmlns:w16="http://schemas.microsoft.com/office/word/2018/wordml" xmlns:w16sdtdh="http://schemas.microsoft.com/office/word/2020/wordml/sdtdatahash" xmlns:w16se="http://schemas.microsoft.com/office/word/2015/wordml/symex" mc:Ignorable="w14 w15 w16se w16cid w16 w16cex w16sdtdh">
   <w:docDefaults>
     <w:rPrDefault>
       <w:rPr>
@@ -9068,11 +8896,11 @@
     <w:qFormat/>
     <w:rsid w:val="00D32CB2"/>
   </w:style>
-  <w:style w:type="paragraph" w:styleId="Heading1">
+  <w:style w:type="paragraph" w:styleId="Ttulo1">
     <w:name w:val="heading 1"/>
     <w:basedOn w:val="Normal"/>
     <w:next w:val="Normal"/>
-    <w:link w:val="Heading1Char"/>
+    <w:link w:val="Ttulo1Char"/>
     <w:uiPriority w:val="9"/>
     <w:qFormat/>
     <w:rsid w:val="00A42506"/>
@@ -9089,11 +8917,11 @@
       <w:szCs w:val="32"/>
     </w:rPr>
   </w:style>
-  <w:style w:type="paragraph" w:styleId="Heading2">
+  <w:style w:type="paragraph" w:styleId="Ttulo2">
     <w:name w:val="heading 2"/>
     <w:basedOn w:val="Normal"/>
     <w:next w:val="Normal"/>
-    <w:link w:val="Heading2Char"/>
+    <w:link w:val="Ttulo2Char"/>
     <w:autoRedefine/>
     <w:uiPriority w:val="9"/>
     <w:unhideWhenUsed/>
@@ -9115,11 +8943,11 @@
       <w:szCs w:val="24"/>
     </w:rPr>
   </w:style>
-  <w:style w:type="paragraph" w:styleId="Heading3">
+  <w:style w:type="paragraph" w:styleId="Ttulo3">
     <w:name w:val="heading 3"/>
     <w:basedOn w:val="Normal"/>
     <w:next w:val="Normal"/>
-    <w:link w:val="Heading3Char"/>
+    <w:link w:val="Ttulo3Char"/>
     <w:autoRedefine/>
     <w:uiPriority w:val="9"/>
     <w:unhideWhenUsed/>
@@ -9140,13 +8968,13 @@
       <w:szCs w:val="24"/>
     </w:rPr>
   </w:style>
-  <w:style w:type="character" w:default="1" w:styleId="DefaultParagraphFont">
+  <w:style w:type="character" w:default="1" w:styleId="Fontepargpadro">
     <w:name w:val="Default Paragraph Font"/>
     <w:uiPriority w:val="1"/>
     <w:semiHidden/>
     <w:unhideWhenUsed/>
   </w:style>
-  <w:style w:type="table" w:default="1" w:styleId="TableNormal">
+  <w:style w:type="table" w:default="1" w:styleId="Tabelanormal">
     <w:name w:val="Normal Table"/>
     <w:uiPriority w:val="99"/>
     <w:semiHidden/>
@@ -9161,16 +8989,16 @@
       </w:tblCellMar>
     </w:tblPr>
   </w:style>
-  <w:style w:type="numbering" w:default="1" w:styleId="NoList">
+  <w:style w:type="numbering" w:default="1" w:styleId="Semlista">
     <w:name w:val="No List"/>
     <w:uiPriority w:val="99"/>
     <w:semiHidden/>
     <w:unhideWhenUsed/>
   </w:style>
-  <w:style w:type="character" w:customStyle="1" w:styleId="Heading1Char">
-    <w:name w:val="Heading 1 Char"/>
-    <w:basedOn w:val="DefaultParagraphFont"/>
-    <w:link w:val="Heading1"/>
+  <w:style w:type="character" w:customStyle="1" w:styleId="Ttulo1Char">
+    <w:name w:val="Título 1 Char"/>
+    <w:basedOn w:val="Fontepargpadro"/>
+    <w:link w:val="Ttulo1"/>
     <w:uiPriority w:val="9"/>
     <w:rsid w:val="00A42506"/>
     <w:rPr>
@@ -9180,10 +9008,10 @@
       <w:szCs w:val="32"/>
     </w:rPr>
   </w:style>
-  <w:style w:type="character" w:customStyle="1" w:styleId="Heading2Char">
-    <w:name w:val="Heading 2 Char"/>
-    <w:basedOn w:val="DefaultParagraphFont"/>
-    <w:link w:val="Heading2"/>
+  <w:style w:type="character" w:customStyle="1" w:styleId="Ttulo2Char">
+    <w:name w:val="Título 2 Char"/>
+    <w:basedOn w:val="Fontepargpadro"/>
+    <w:link w:val="Ttulo2"/>
     <w:uiPriority w:val="9"/>
     <w:rsid w:val="004A0D31"/>
     <w:rPr>
@@ -9194,10 +9022,10 @@
       <w:szCs w:val="24"/>
     </w:rPr>
   </w:style>
-  <w:style w:type="character" w:customStyle="1" w:styleId="Heading3Char">
-    <w:name w:val="Heading 3 Char"/>
-    <w:basedOn w:val="DefaultParagraphFont"/>
-    <w:link w:val="Heading3"/>
+  <w:style w:type="character" w:customStyle="1" w:styleId="Ttulo3Char">
+    <w:name w:val="Título 3 Char"/>
+    <w:basedOn w:val="Fontepargpadro"/>
+    <w:link w:val="Ttulo3"/>
     <w:uiPriority w:val="9"/>
     <w:rsid w:val="00507F43"/>
     <w:rPr>
@@ -9210,7 +9038,7 @@
   </w:style>
   <w:style w:type="character" w:styleId="Hyperlink">
     <w:name w:val="Hyperlink"/>
-    <w:basedOn w:val="DefaultParagraphFont"/>
+    <w:basedOn w:val="Fontepargpadro"/>
     <w:uiPriority w:val="99"/>
     <w:unhideWhenUsed/>
     <w:rsid w:val="00A42506"/>
@@ -9219,7 +9047,7 @@
       <w:u w:val="single"/>
     </w:rPr>
   </w:style>
-  <w:style w:type="paragraph" w:styleId="ListParagraph">
+  <w:style w:type="paragraph" w:styleId="PargrafodaLista">
     <w:name w:val="List Paragraph"/>
     <w:basedOn w:val="Normal"/>
     <w:uiPriority w:val="34"/>
@@ -9230,7 +9058,7 @@
       <w:contextualSpacing/>
     </w:pPr>
   </w:style>
-  <w:style w:type="paragraph" w:styleId="TOC2">
+  <w:style w:type="paragraph" w:styleId="Sumrio2">
     <w:name w:val="toc 2"/>
     <w:basedOn w:val="Normal"/>
     <w:next w:val="Normal"/>
@@ -9252,7 +9080,7 @@
       <w:szCs w:val="20"/>
     </w:rPr>
   </w:style>
-  <w:style w:type="paragraph" w:styleId="TOC1">
+  <w:style w:type="paragraph" w:styleId="Sumrio1">
     <w:name w:val="toc 1"/>
     <w:basedOn w:val="Normal"/>
     <w:next w:val="Normal"/>
@@ -9275,7 +9103,7 @@
       <w:szCs w:val="20"/>
     </w:rPr>
   </w:style>
-  <w:style w:type="paragraph" w:styleId="TOC3">
+  <w:style w:type="paragraph" w:styleId="Sumrio3">
     <w:name w:val="toc 3"/>
     <w:basedOn w:val="Normal"/>
     <w:next w:val="Normal"/>
@@ -9299,10 +9127,10 @@
       <w:szCs w:val="20"/>
     </w:rPr>
   </w:style>
-  <w:style w:type="paragraph" w:styleId="Header">
+  <w:style w:type="paragraph" w:styleId="Cabealho">
     <w:name w:val="header"/>
     <w:basedOn w:val="Normal"/>
-    <w:link w:val="HeaderChar"/>
+    <w:link w:val="CabealhoChar"/>
     <w:uiPriority w:val="99"/>
     <w:unhideWhenUsed/>
     <w:rsid w:val="00A42506"/>
@@ -9314,17 +9142,17 @@
       <w:spacing w:after="0" w:line="240" w:lineRule="auto"/>
     </w:pPr>
   </w:style>
-  <w:style w:type="character" w:customStyle="1" w:styleId="HeaderChar">
-    <w:name w:val="Header Char"/>
-    <w:basedOn w:val="DefaultParagraphFont"/>
-    <w:link w:val="Header"/>
+  <w:style w:type="character" w:customStyle="1" w:styleId="CabealhoChar">
+    <w:name w:val="Cabeçalho Char"/>
+    <w:basedOn w:val="Fontepargpadro"/>
+    <w:link w:val="Cabealho"/>
     <w:uiPriority w:val="99"/>
     <w:rsid w:val="00A42506"/>
   </w:style>
-  <w:style w:type="paragraph" w:styleId="Footer">
+  <w:style w:type="paragraph" w:styleId="Rodap">
     <w:name w:val="footer"/>
     <w:basedOn w:val="Normal"/>
-    <w:link w:val="FooterChar"/>
+    <w:link w:val="RodapChar"/>
     <w:uiPriority w:val="99"/>
     <w:unhideWhenUsed/>
     <w:rsid w:val="00A42506"/>
@@ -9336,16 +9164,16 @@
       <w:spacing w:after="0" w:line="240" w:lineRule="auto"/>
     </w:pPr>
   </w:style>
-  <w:style w:type="character" w:customStyle="1" w:styleId="FooterChar">
-    <w:name w:val="Footer Char"/>
-    <w:basedOn w:val="DefaultParagraphFont"/>
-    <w:link w:val="Footer"/>
+  <w:style w:type="character" w:customStyle="1" w:styleId="RodapChar">
+    <w:name w:val="Rodapé Char"/>
+    <w:basedOn w:val="Fontepargpadro"/>
+    <w:link w:val="Rodap"/>
     <w:uiPriority w:val="99"/>
     <w:rsid w:val="00A42506"/>
   </w:style>
-  <w:style w:type="table" w:styleId="GridTable4-Accent3">
+  <w:style w:type="table" w:styleId="TabeladeGrade4-nfase3">
     <w:name w:val="Grid Table 4 Accent 3"/>
-    <w:basedOn w:val="TableNormal"/>
+    <w:basedOn w:val="Tabelanormal"/>
     <w:uiPriority w:val="49"/>
     <w:rsid w:val="00D32CB2"/>
     <w:pPr>
@@ -9423,9 +9251,9 @@
       </w:tcPr>
     </w:tblStylePr>
   </w:style>
-  <w:style w:type="table" w:styleId="TableGrid">
+  <w:style w:type="table" w:styleId="Tabelacomgrade">
     <w:name w:val="Table Grid"/>
-    <w:basedOn w:val="TableNormal"/>
+    <w:basedOn w:val="Tabelanormal"/>
     <w:uiPriority w:val="39"/>
     <w:rsid w:val="00D32CB2"/>
     <w:pPr>

</xml_diff>